<commit_message>
Add pdf files for the phs 122
</commit_message>
<xml_diff>
--- a/year1/second-semester/phs122/1. electric-fields-and-electrostatics.docx
+++ b/year1/second-semester/phs122/1. electric-fields-and-electrostatics.docx
@@ -179,8 +179,42 @@
           <w:u w:val="none"/>
           <w:lang w:val="en-GB"/>
         </w:rPr>
-        <w:t xml:space="preserve">Therefore, electrostatics is the study </w:t>
-      </w:r>
+        <w:t xml:space="preserve">Therefore, electrostatics is the study (and properties) of stationary -electrical- charges (charges at rest) (positive and negative). </w:t>
+      </w:r>
+    </w:p>
+    <w:p>
+      <w:pPr>
+        <w:pStyle w:val="Normal"/>
+        <w:bidi w:val="0"/>
+        <w:spacing w:lineRule="auto" w:line="360"/>
+        <w:jc w:val="left"/>
+        <w:rPr>
+          <w:rFonts w:eastAsia="宋体"/>
+        </w:rPr>
+      </w:pPr>
+      <w:r>
+        <w:rPr>
+          <w:rFonts w:eastAsia="宋体"/>
+        </w:rPr>
+      </w:r>
+    </w:p>
+    <w:p>
+      <w:pPr>
+        <w:pStyle w:val="Normal"/>
+        <w:bidi w:val="0"/>
+        <w:spacing w:lineRule="auto" w:line="360"/>
+        <w:jc w:val="left"/>
+        <w:rPr>
+          <w:rFonts w:ascii="Liberation Sans" w:hAnsi="Liberation Sans"/>
+          <w:b w:val="false"/>
+          <w:b w:val="false"/>
+          <w:bCs w:val="false"/>
+          <w:sz w:val="22"/>
+          <w:szCs w:val="22"/>
+          <w:u w:val="none"/>
+          <w:lang w:val="en-GB"/>
+        </w:rPr>
+      </w:pPr>
       <w:r>
         <w:rPr>
           <w:rFonts w:eastAsia="宋体" w:ascii="Liberation Sans" w:hAnsi="Liberation Sans"/>
@@ -191,43 +225,7 @@
           <w:u w:val="none"/>
           <w:lang w:val="en-GB"/>
         </w:rPr>
-        <w:t xml:space="preserve">(and properties) </w:t>
-      </w:r>
-      <w:r>
-        <w:rPr>
-          <w:rFonts w:eastAsia="宋体" w:ascii="Liberation Sans" w:hAnsi="Liberation Sans"/>
-          <w:b w:val="false"/>
-          <w:bCs w:val="false"/>
-          <w:sz w:val="22"/>
-          <w:szCs w:val="22"/>
-          <w:u w:val="none"/>
-          <w:lang w:val="en-GB"/>
-        </w:rPr>
-        <w:t xml:space="preserve">of stationary -electrical- charges </w:t>
-      </w:r>
-      <w:r>
-        <w:rPr>
-          <w:rFonts w:eastAsia="宋体" w:ascii="Liberation Sans" w:hAnsi="Liberation Sans"/>
-          <w:b w:val="false"/>
-          <w:bCs w:val="false"/>
-          <w:sz w:val="22"/>
-          <w:szCs w:val="22"/>
-          <w:u w:val="none"/>
-          <w:lang w:val="en-GB"/>
-        </w:rPr>
-        <w:t xml:space="preserve">(charges at rest) </w:t>
-      </w:r>
-      <w:r>
-        <w:rPr>
-          <w:rFonts w:eastAsia="宋体" w:ascii="Liberation Sans" w:hAnsi="Liberation Sans"/>
-          <w:b w:val="false"/>
-          <w:bCs w:val="false"/>
-          <w:sz w:val="22"/>
-          <w:szCs w:val="22"/>
-          <w:u w:val="none"/>
-          <w:lang w:val="en-GB"/>
-        </w:rPr>
-        <w:t xml:space="preserve">(positive and negative). </w:t>
+        <w:t>Conventionally, like charges (like positive and positive or negative and negative) repel (i.e. they move away from each other) while unlike charges (like positive and negative or negative and positive) attract (i.e. they come together). Charges of the same sign repel each other while charges of opposite signs attract each other.</w:t>
       </w:r>
     </w:p>
     <w:p>
@@ -242,65 +240,7 @@
       </w:pPr>
       <w:r>
         <w:rPr>
-          <w:rFonts w:ascii="Liberation Sans" w:hAnsi="Liberation Sans"/>
-          <w:b w:val="false"/>
-          <w:bCs w:val="false"/>
-          <w:sz w:val="22"/>
-          <w:szCs w:val="22"/>
-          <w:u w:val="none"/>
-          <w:lang w:val="en-GB"/>
-        </w:rPr>
-      </w:r>
-    </w:p>
-    <w:p>
-      <w:pPr>
-        <w:pStyle w:val="Normal"/>
-        <w:bidi w:val="0"/>
-        <w:spacing w:lineRule="auto" w:line="360"/>
-        <w:jc w:val="left"/>
-        <w:rPr>
-          <w:rFonts w:ascii="Liberation Sans" w:hAnsi="Liberation Sans"/>
-          <w:b w:val="false"/>
-          <w:b w:val="false"/>
-          <w:bCs w:val="false"/>
-          <w:sz w:val="22"/>
-          <w:szCs w:val="22"/>
-          <w:u w:val="none"/>
-          <w:lang w:val="en-GB"/>
-        </w:rPr>
-      </w:pPr>
-      <w:r>
-        <w:rPr>
-          <w:rFonts w:eastAsia="宋体" w:ascii="Liberation Sans" w:hAnsi="Liberation Sans"/>
-          <w:b w:val="false"/>
-          <w:bCs w:val="false"/>
-          <w:sz w:val="22"/>
-          <w:szCs w:val="22"/>
-          <w:u w:val="none"/>
-          <w:lang w:val="en-GB"/>
-        </w:rPr>
-        <w:t>Conventionally, like charges (like positive and positive or negative and negative) repel (i.e. they move away from each other) while unlike charges (like positive and negative or negative and positive) attract (i.e. they come together). Charges of the same sign repel each other while charges of opposite signs attract each other.</w:t>
-      </w:r>
-    </w:p>
-    <w:p>
-      <w:pPr>
-        <w:pStyle w:val="Normal"/>
-        <w:bidi w:val="0"/>
-        <w:spacing w:lineRule="auto" w:line="360"/>
-        <w:jc w:val="left"/>
-        <w:rPr>
           <w:rFonts w:eastAsia="宋体"/>
-        </w:rPr>
-      </w:pPr>
-      <w:r>
-        <w:rPr>
-          <w:rFonts w:ascii="Liberation Sans" w:hAnsi="Liberation Sans"/>
-          <w:b w:val="false"/>
-          <w:bCs w:val="false"/>
-          <w:sz w:val="22"/>
-          <w:szCs w:val="22"/>
-          <w:u w:val="none"/>
-          <w:lang w:val="en-GB"/>
         </w:rPr>
       </w:r>
     </w:p>
@@ -370,13 +310,7 @@
       </w:pPr>
       <w:r>
         <w:rPr>
-          <w:rFonts w:ascii="Liberation Sans" w:hAnsi="Liberation Sans"/>
-          <w:b w:val="false"/>
-          <w:bCs w:val="false"/>
-          <w:sz w:val="22"/>
-          <w:szCs w:val="22"/>
-          <w:u w:val="none"/>
-          <w:lang w:val="en-GB"/>
+          <w:rFonts w:eastAsia="宋体"/>
         </w:rPr>
       </w:r>
     </w:p>
@@ -422,13 +356,7 @@
       </w:pPr>
       <w:r>
         <w:rPr>
-          <w:rFonts w:ascii="Liberation Sans" w:hAnsi="Liberation Sans"/>
-          <w:b w:val="false"/>
-          <w:bCs w:val="false"/>
-          <w:sz w:val="22"/>
-          <w:szCs w:val="22"/>
-          <w:u w:val="none"/>
-          <w:lang w:val="en-GB"/>
+          <w:rFonts w:eastAsia="宋体"/>
         </w:rPr>
       </w:r>
     </w:p>
@@ -624,13 +552,7 @@
       </w:pPr>
       <w:r>
         <w:rPr>
-          <w:rFonts w:ascii="Liberation Sans" w:hAnsi="Liberation Sans"/>
-          <w:b w:val="false"/>
-          <w:bCs w:val="false"/>
-          <w:sz w:val="22"/>
-          <w:szCs w:val="22"/>
-          <w:u w:val="none"/>
-          <w:lang w:val="en-GB"/>
+          <w:rFonts w:eastAsia="宋体"/>
         </w:rPr>
       </w:r>
     </w:p>
@@ -673,7 +595,7 @@
         </w:numPr>
         <w:bidi w:val="0"/>
         <w:spacing w:lineRule="auto" w:line="360"/>
-        <w:ind w:right="0" w:hanging="0"/>
+        <w:ind w:left="0" w:right="0" w:hanging="0"/>
         <w:jc w:val="left"/>
         <w:rPr>
           <w:rFonts w:ascii="Liberation Sans" w:hAnsi="Liberation Sans"/>
@@ -779,7 +701,7 @@
         </w:numPr>
         <w:bidi w:val="0"/>
         <w:spacing w:lineRule="auto" w:line="360"/>
-        <w:ind w:right="0" w:hanging="0"/>
+        <w:ind w:left="0" w:right="0" w:hanging="0"/>
         <w:jc w:val="left"/>
         <w:rPr>
           <w:rFonts w:ascii="Liberation Sans" w:hAnsi="Liberation Sans"/>
@@ -836,6 +758,28 @@
         </w:rPr>
       </w:pPr>
       <w:r>
+        <w:rPr/>
+      </w:r>
+    </w:p>
+    <w:p>
+      <w:pPr>
+        <w:pStyle w:val="ListParagraph"/>
+        <w:bidi w:val="0"/>
+        <w:spacing w:lineRule="auto" w:line="360"/>
+        <w:ind w:right="0" w:hanging="0"/>
+        <w:jc w:val="left"/>
+        <w:rPr>
+          <w:rFonts w:ascii="Liberation Sans" w:hAnsi="Liberation Sans"/>
+          <w:b w:val="false"/>
+          <w:b w:val="false"/>
+          <w:bCs w:val="false"/>
+          <w:sz w:val="22"/>
+          <w:szCs w:val="22"/>
+          <w:u w:val="none"/>
+          <w:lang w:val="en-GB"/>
+        </w:rPr>
+      </w:pPr>
+      <w:r>
         <w:rPr>
           <w:rFonts w:eastAsia="宋体" w:ascii="Liberation Sans" w:hAnsi="Liberation Sans"/>
           <w:b w:val="false"/>
@@ -867,6 +811,28 @@
         </w:rPr>
       </w:pPr>
       <w:r>
+        <w:rPr/>
+      </w:r>
+    </w:p>
+    <w:p>
+      <w:pPr>
+        <w:pStyle w:val="ListParagraph"/>
+        <w:bidi w:val="0"/>
+        <w:spacing w:lineRule="auto" w:line="360"/>
+        <w:ind w:right="0" w:hanging="0"/>
+        <w:jc w:val="left"/>
+        <w:rPr>
+          <w:rFonts w:ascii="Liberation Sans" w:hAnsi="Liberation Sans"/>
+          <w:b w:val="false"/>
+          <w:b w:val="false"/>
+          <w:bCs w:val="false"/>
+          <w:sz w:val="22"/>
+          <w:szCs w:val="22"/>
+          <w:u w:val="none"/>
+          <w:lang w:val="en-GB"/>
+        </w:rPr>
+      </w:pPr>
+      <w:r>
         <w:rPr>
           <w:rFonts w:eastAsia="宋体" w:ascii="Liberation Sans" w:hAnsi="Liberation Sans"/>
           <w:b w:val="false"/>
@@ -898,6 +864,28 @@
         </w:rPr>
       </w:pPr>
       <w:r>
+        <w:rPr/>
+      </w:r>
+    </w:p>
+    <w:p>
+      <w:pPr>
+        <w:pStyle w:val="ListParagraph"/>
+        <w:bidi w:val="0"/>
+        <w:spacing w:lineRule="auto" w:line="360"/>
+        <w:ind w:right="0" w:hanging="0"/>
+        <w:jc w:val="left"/>
+        <w:rPr>
+          <w:rFonts w:ascii="Liberation Sans" w:hAnsi="Liberation Sans"/>
+          <w:b w:val="false"/>
+          <w:b w:val="false"/>
+          <w:bCs w:val="false"/>
+          <w:sz w:val="22"/>
+          <w:szCs w:val="22"/>
+          <w:u w:val="none"/>
+          <w:lang w:val="en-GB"/>
+        </w:rPr>
+      </w:pPr>
+      <w:r>
         <w:rPr>
           <w:rFonts w:eastAsia="宋体" w:ascii="Liberation Sans" w:hAnsi="Liberation Sans"/>
           <w:b w:val="false"/>
@@ -923,13 +911,7 @@
       </w:pPr>
       <w:r>
         <w:rPr>
-          <w:rFonts w:ascii="Liberation Sans" w:hAnsi="Liberation Sans"/>
-          <w:b w:val="false"/>
-          <w:bCs w:val="false"/>
-          <w:sz w:val="22"/>
-          <w:szCs w:val="22"/>
-          <w:u w:val="none"/>
-          <w:lang w:val="en-GB"/>
+          <w:rFonts w:eastAsia="宋体"/>
         </w:rPr>
       </w:r>
     </w:p>
@@ -1026,6 +1008,28 @@
         </w:rPr>
       </w:pPr>
       <w:r>
+        <w:rPr/>
+      </w:r>
+    </w:p>
+    <w:p>
+      <w:pPr>
+        <w:pStyle w:val="ListParagraph"/>
+        <w:bidi w:val="0"/>
+        <w:spacing w:lineRule="auto" w:line="360"/>
+        <w:ind w:right="0" w:hanging="0"/>
+        <w:jc w:val="left"/>
+        <w:rPr>
+          <w:rFonts w:ascii="Liberation Sans" w:hAnsi="Liberation Sans"/>
+          <w:b w:val="false"/>
+          <w:b w:val="false"/>
+          <w:bCs w:val="false"/>
+          <w:sz w:val="22"/>
+          <w:szCs w:val="22"/>
+          <w:u w:val="none"/>
+          <w:lang w:val="en-GB"/>
+        </w:rPr>
+      </w:pPr>
+      <w:r>
         <w:rPr>
           <w:rFonts w:eastAsia="宋体" w:ascii="Liberation Sans" w:hAnsi="Liberation Sans"/>
           <w:b w:val="false"/>
@@ -1057,6 +1061,28 @@
         </w:rPr>
       </w:pPr>
       <w:r>
+        <w:rPr/>
+      </w:r>
+    </w:p>
+    <w:p>
+      <w:pPr>
+        <w:pStyle w:val="ListParagraph"/>
+        <w:bidi w:val="0"/>
+        <w:spacing w:lineRule="auto" w:line="360"/>
+        <w:ind w:right="0" w:hanging="0"/>
+        <w:jc w:val="left"/>
+        <w:rPr>
+          <w:rFonts w:ascii="Liberation Sans" w:hAnsi="Liberation Sans"/>
+          <w:b w:val="false"/>
+          <w:b w:val="false"/>
+          <w:bCs w:val="false"/>
+          <w:sz w:val="22"/>
+          <w:szCs w:val="22"/>
+          <w:u w:val="none"/>
+          <w:lang w:val="en-GB"/>
+        </w:rPr>
+      </w:pPr>
+      <w:r>
         <w:rPr>
           <w:rFonts w:eastAsia="宋体" w:ascii="Liberation Sans" w:hAnsi="Liberation Sans"/>
           <w:b w:val="false"/>
@@ -1088,6 +1114,28 @@
         </w:rPr>
       </w:pPr>
       <w:r>
+        <w:rPr/>
+      </w:r>
+    </w:p>
+    <w:p>
+      <w:pPr>
+        <w:pStyle w:val="ListParagraph"/>
+        <w:bidi w:val="0"/>
+        <w:spacing w:lineRule="auto" w:line="360"/>
+        <w:ind w:right="0" w:hanging="0"/>
+        <w:jc w:val="left"/>
+        <w:rPr>
+          <w:rFonts w:ascii="Liberation Sans" w:hAnsi="Liberation Sans"/>
+          <w:b w:val="false"/>
+          <w:b w:val="false"/>
+          <w:bCs w:val="false"/>
+          <w:sz w:val="22"/>
+          <w:szCs w:val="22"/>
+          <w:u w:val="none"/>
+          <w:lang w:val="en-GB"/>
+        </w:rPr>
+      </w:pPr>
+      <w:r>
         <w:rPr>
           <w:rFonts w:eastAsia="宋体" w:ascii="Liberation Sans" w:hAnsi="Liberation Sans"/>
           <w:b w:val="false"/>
@@ -1119,6 +1167,28 @@
         </w:rPr>
       </w:pPr>
       <w:r>
+        <w:rPr/>
+      </w:r>
+    </w:p>
+    <w:p>
+      <w:pPr>
+        <w:pStyle w:val="ListParagraph"/>
+        <w:bidi w:val="0"/>
+        <w:spacing w:lineRule="auto" w:line="360"/>
+        <w:ind w:right="0" w:hanging="0"/>
+        <w:jc w:val="left"/>
+        <w:rPr>
+          <w:rFonts w:ascii="Liberation Sans" w:hAnsi="Liberation Sans"/>
+          <w:b w:val="false"/>
+          <w:b w:val="false"/>
+          <w:bCs w:val="false"/>
+          <w:sz w:val="22"/>
+          <w:szCs w:val="22"/>
+          <w:u w:val="none"/>
+          <w:lang w:val="en-GB"/>
+        </w:rPr>
+      </w:pPr>
+      <w:r>
         <w:rPr>
           <w:rFonts w:eastAsia="宋体" w:ascii="Liberation Sans" w:hAnsi="Liberation Sans"/>
           <w:b w:val="false"/>
@@ -1129,6 +1199,28 @@
           <w:lang w:val="en-GB"/>
         </w:rPr>
         <w:t>Step 4: The rod is also removed thereby leaving the body negatively charged.</w:t>
+      </w:r>
+    </w:p>
+    <w:p>
+      <w:pPr>
+        <w:pStyle w:val="ListParagraph"/>
+        <w:bidi w:val="0"/>
+        <w:spacing w:lineRule="auto" w:line="360"/>
+        <w:ind w:right="0" w:hanging="0"/>
+        <w:jc w:val="left"/>
+        <w:rPr>
+          <w:rFonts w:ascii="Liberation Sans" w:hAnsi="Liberation Sans"/>
+          <w:b w:val="false"/>
+          <w:b w:val="false"/>
+          <w:bCs w:val="false"/>
+          <w:sz w:val="22"/>
+          <w:szCs w:val="22"/>
+          <w:u w:val="none"/>
+          <w:lang w:val="en-GB"/>
+        </w:rPr>
+      </w:pPr>
+      <w:r>
+        <w:rPr/>
       </w:r>
     </w:p>
     <w:p>
@@ -1341,8 +1433,26 @@
           <w:u w:val="none"/>
           <w:lang w:val="en-GB"/>
         </w:rPr>
-        <w:t>A lightning conductor consists of a copper strip with sha</w:t>
-      </w:r>
+        <w:t>A lightning conductor consists of a copper strip with sharply pointed end projecting above the building to be protected while the lower end is connected to a metal plate buried below the earth.</w:t>
+      </w:r>
+    </w:p>
+    <w:p>
+      <w:pPr>
+        <w:pStyle w:val="Normal"/>
+        <w:bidi w:val="0"/>
+        <w:spacing w:lineRule="auto" w:line="360"/>
+        <w:jc w:val="left"/>
+        <w:rPr>
+          <w:rFonts w:ascii="Liberation Sans" w:hAnsi="Liberation Sans"/>
+          <w:b w:val="false"/>
+          <w:b w:val="false"/>
+          <w:bCs w:val="false"/>
+          <w:sz w:val="22"/>
+          <w:szCs w:val="22"/>
+          <w:u w:val="none"/>
+          <w:lang w:val="en-GB"/>
+        </w:rPr>
+      </w:pPr>
       <w:r>
         <w:rPr>
           <w:rFonts w:eastAsia="宋体" w:ascii="Liberation Sans" w:hAnsi="Liberation Sans"/>
@@ -1353,8 +1463,27 @@
           <w:u w:val="none"/>
           <w:lang w:val="en-GB"/>
         </w:rPr>
-        <w:t>r</w:t>
-      </w:r>
+        <w:t>If a positively charged cloud passes over the building, negative electric charges are induced at the tip of the lightning conductor, thereby forming a dipole with the cloud. The high electric field thus set up between the cloud and the tip of the conductor results in the ionization of the atoms of the air, with negative ions drifting towards the cloud and thereby neutralizing the positive charges.</w:t>
+      </w:r>
+    </w:p>
+    <w:p>
+      <w:pPr>
+        <w:pStyle w:val="Normal"/>
+        <w:bidi w:val="0"/>
+        <w:spacing w:lineRule="auto" w:line="360"/>
+        <w:ind w:right="0" w:hanging="0"/>
+        <w:jc w:val="left"/>
+        <w:rPr>
+          <w:rFonts w:ascii="Liberation Sans" w:hAnsi="Liberation Sans"/>
+          <w:b w:val="false"/>
+          <w:b w:val="false"/>
+          <w:bCs w:val="false"/>
+          <w:sz w:val="22"/>
+          <w:szCs w:val="22"/>
+          <w:u w:val="none"/>
+          <w:lang w:val="en-GB"/>
+        </w:rPr>
+      </w:pPr>
       <w:r>
         <w:rPr>
           <w:rFonts w:eastAsia="宋体" w:ascii="Liberation Sans" w:hAnsi="Liberation Sans"/>
@@ -1365,37 +1494,7 @@
           <w:u w:val="none"/>
           <w:lang w:val="en-GB"/>
         </w:rPr>
-        <w:t>ply pointed end projecting above the building to be protected while the lower end is connected to a metal plate buried below the earth.</w:t>
-      </w:r>
-    </w:p>
-    <w:p>
-      <w:pPr>
-        <w:pStyle w:val="Normal"/>
-        <w:bidi w:val="0"/>
-        <w:spacing w:lineRule="auto" w:line="360"/>
-        <w:jc w:val="left"/>
-        <w:rPr>
-          <w:rFonts w:ascii="Liberation Sans" w:hAnsi="Liberation Sans"/>
-          <w:b w:val="false"/>
-          <w:b w:val="false"/>
-          <w:bCs w:val="false"/>
-          <w:sz w:val="22"/>
-          <w:szCs w:val="22"/>
-          <w:u w:val="none"/>
-          <w:lang w:val="en-GB"/>
-        </w:rPr>
-      </w:pPr>
-      <w:r>
-        <w:rPr>
-          <w:rFonts w:eastAsia="宋体" w:ascii="Liberation Sans" w:hAnsi="Liberation Sans"/>
-          <w:b w:val="false"/>
-          <w:bCs w:val="false"/>
-          <w:sz w:val="22"/>
-          <w:szCs w:val="22"/>
-          <w:u w:val="none"/>
-          <w:lang w:val="en-GB"/>
-        </w:rPr>
-        <w:t>If a positively charged cloud passes over the building, negative electric charges are induced at the tip of the lightning conductor, thereby forming a dipole with the cloud. The high electric field thus set up between the cloud and the tip of the conductor results in the ionization of the atoms of the air, with negative ions drifting towards the cloud and thereby neutralizing the positive charges.</w:t>
+        <w:t>Lightning is caused by a storm cloud which is highly charged as a result of the rubbing action between the cloud and the air (charging by friction). The sudden flow of charges between the cloud and the earth results in a lightning flash.</w:t>
       </w:r>
     </w:p>
     <w:p>
@@ -1406,49 +1505,12 @@
         <w:ind w:right="0" w:hanging="0"/>
         <w:jc w:val="left"/>
         <w:rPr>
-          <w:rFonts w:ascii="Liberation Sans" w:hAnsi="Liberation Sans"/>
-          <w:b w:val="false"/>
-          <w:b w:val="false"/>
-          <w:bCs w:val="false"/>
-          <w:sz w:val="22"/>
-          <w:szCs w:val="22"/>
-          <w:u w:val="none"/>
-          <w:lang w:val="en-GB"/>
-        </w:rPr>
-      </w:pPr>
-      <w:r>
-        <w:rPr>
-          <w:rFonts w:eastAsia="宋体" w:ascii="Liberation Sans" w:hAnsi="Liberation Sans"/>
-          <w:b w:val="false"/>
-          <w:bCs w:val="false"/>
-          <w:sz w:val="22"/>
-          <w:szCs w:val="22"/>
-          <w:u w:val="none"/>
-          <w:lang w:val="en-GB"/>
-        </w:rPr>
-        <w:t>Lightning is caused by a storm cloud which is highly charged as a result of the rubbing action between the cloud and the air (charging by friction). The sudden flow of charges between the cloud and the earth results in a lightning flash.</w:t>
-      </w:r>
-    </w:p>
-    <w:p>
-      <w:pPr>
-        <w:pStyle w:val="Normal"/>
-        <w:bidi w:val="0"/>
-        <w:spacing w:lineRule="auto" w:line="360"/>
-        <w:ind w:right="0" w:hanging="0"/>
-        <w:jc w:val="left"/>
-        <w:rPr>
           <w:rFonts w:eastAsia="宋体"/>
         </w:rPr>
       </w:pPr>
       <w:r>
         <w:rPr>
-          <w:rFonts w:ascii="Liberation Sans" w:hAnsi="Liberation Sans"/>
-          <w:b w:val="false"/>
-          <w:bCs w:val="false"/>
-          <w:sz w:val="22"/>
-          <w:szCs w:val="22"/>
-          <w:u w:val="none"/>
-          <w:lang w:val="en-GB"/>
+          <w:rFonts w:eastAsia="宋体"/>
         </w:rPr>
       </w:r>
     </w:p>
@@ -1829,15 +1891,7 @@
               </w:rPr>
             </w:pPr>
             <w:r>
-              <w:rPr>
-                <w:rFonts w:ascii="Liberation Sans" w:hAnsi="Liberation Sans"/>
-                <w:b w:val="false"/>
-                <w:bCs w:val="false"/>
-                <w:sz w:val="22"/>
-                <w:szCs w:val="22"/>
-                <w:u w:val="none"/>
-                <w:lang w:val="en-GB"/>
-              </w:rPr>
+              <w:rPr/>
             </w:r>
             <m:oMathPara xmlns:m="http://schemas.openxmlformats.org/officeDocument/2006/math">
               <m:oMathParaPr>
@@ -1890,15 +1944,7 @@
               </w:rPr>
             </w:pPr>
             <w:r>
-              <w:rPr>
-                <w:rFonts w:ascii="Liberation Sans" w:hAnsi="Liberation Sans"/>
-                <w:b w:val="false"/>
-                <w:bCs w:val="false"/>
-                <w:sz w:val="22"/>
-                <w:szCs w:val="22"/>
-                <w:u w:val="none"/>
-                <w:lang w:val="en-GB"/>
-              </w:rPr>
+              <w:rPr/>
             </w:r>
             <m:oMathPara xmlns:m="http://schemas.openxmlformats.org/officeDocument/2006/math">
               <m:oMathParaPr>
@@ -1951,15 +1997,7 @@
               </w:rPr>
             </w:pPr>
             <w:r>
-              <w:rPr>
-                <w:rFonts w:ascii="Liberation Sans" w:hAnsi="Liberation Sans"/>
-                <w:b w:val="false"/>
-                <w:bCs w:val="false"/>
-                <w:sz w:val="22"/>
-                <w:szCs w:val="22"/>
-                <w:u w:val="none"/>
-                <w:lang w:val="en-GB"/>
-              </w:rPr>
+              <w:rPr/>
             </w:r>
             <m:oMathPara xmlns:m="http://schemas.openxmlformats.org/officeDocument/2006/math">
               <m:oMathParaPr>
@@ -2015,15 +2053,7 @@
               </w:rPr>
             </w:pPr>
             <w:r>
-              <w:rPr>
-                <w:rFonts w:ascii="Liberation Sans" w:hAnsi="Liberation Sans"/>
-                <w:b w:val="false"/>
-                <w:bCs w:val="false"/>
-                <w:sz w:val="22"/>
-                <w:szCs w:val="22"/>
-                <w:u w:val="none"/>
-                <w:lang w:val="en-GB"/>
-              </w:rPr>
+              <w:rPr/>
             </w:r>
             <m:oMathPara xmlns:m="http://schemas.openxmlformats.org/officeDocument/2006/math">
               <m:oMathParaPr>
@@ -2076,15 +2106,7 @@
               </w:rPr>
             </w:pPr>
             <w:r>
-              <w:rPr>
-                <w:rFonts w:ascii="Liberation Sans" w:hAnsi="Liberation Sans"/>
-                <w:b w:val="false"/>
-                <w:bCs w:val="false"/>
-                <w:sz w:val="22"/>
-                <w:szCs w:val="22"/>
-                <w:u w:val="none"/>
-                <w:lang w:val="en-GB"/>
-              </w:rPr>
+              <w:rPr/>
             </w:r>
             <m:oMathPara xmlns:m="http://schemas.openxmlformats.org/officeDocument/2006/math">
               <m:oMathParaPr>
@@ -2137,15 +2159,7 @@
               </w:rPr>
             </w:pPr>
             <w:r>
-              <w:rPr>
-                <w:rFonts w:ascii="Liberation Sans" w:hAnsi="Liberation Sans"/>
-                <w:b w:val="false"/>
-                <w:bCs w:val="false"/>
-                <w:sz w:val="22"/>
-                <w:szCs w:val="22"/>
-                <w:u w:val="none"/>
-                <w:lang w:val="en-GB"/>
-              </w:rPr>
+              <w:rPr/>
             </w:r>
             <m:oMathPara xmlns:m="http://schemas.openxmlformats.org/officeDocument/2006/math">
               <m:oMathParaPr>
@@ -2201,15 +2215,7 @@
               </w:rPr>
             </w:pPr>
             <w:r>
-              <w:rPr>
-                <w:rFonts w:ascii="Liberation Sans" w:hAnsi="Liberation Sans"/>
-                <w:b w:val="false"/>
-                <w:bCs w:val="false"/>
-                <w:sz w:val="22"/>
-                <w:szCs w:val="22"/>
-                <w:u w:val="none"/>
-                <w:lang w:val="en-GB"/>
-              </w:rPr>
+              <w:rPr/>
             </w:r>
             <m:oMathPara xmlns:m="http://schemas.openxmlformats.org/officeDocument/2006/math">
               <m:oMathParaPr>
@@ -2262,15 +2268,7 @@
               </w:rPr>
             </w:pPr>
             <w:r>
-              <w:rPr>
-                <w:rFonts w:ascii="Liberation Sans" w:hAnsi="Liberation Sans"/>
-                <w:b w:val="false"/>
-                <w:bCs w:val="false"/>
-                <w:sz w:val="22"/>
-                <w:szCs w:val="22"/>
-                <w:u w:val="none"/>
-                <w:lang w:val="en-GB"/>
-              </w:rPr>
+              <w:rPr/>
             </w:r>
             <m:oMathPara xmlns:m="http://schemas.openxmlformats.org/officeDocument/2006/math">
               <m:oMathParaPr>
@@ -2323,15 +2321,7 @@
               </w:rPr>
             </w:pPr>
             <w:r>
-              <w:rPr>
-                <w:rFonts w:ascii="Liberation Sans" w:hAnsi="Liberation Sans"/>
-                <w:b w:val="false"/>
-                <w:bCs w:val="false"/>
-                <w:sz w:val="22"/>
-                <w:szCs w:val="22"/>
-                <w:u w:val="none"/>
-                <w:lang w:val="en-GB"/>
-              </w:rPr>
+              <w:rPr/>
             </w:r>
             <m:oMathPara xmlns:m="http://schemas.openxmlformats.org/officeDocument/2006/math">
               <m:oMathParaPr>
@@ -2387,15 +2377,7 @@
               </w:rPr>
             </w:pPr>
             <w:r>
-              <w:rPr>
-                <w:rFonts w:ascii="Liberation Sans" w:hAnsi="Liberation Sans"/>
-                <w:b w:val="false"/>
-                <w:bCs w:val="false"/>
-                <w:sz w:val="22"/>
-                <w:szCs w:val="22"/>
-                <w:u w:val="none"/>
-                <w:lang w:val="en-GB"/>
-              </w:rPr>
+              <w:rPr/>
             </w:r>
             <m:oMathPara xmlns:m="http://schemas.openxmlformats.org/officeDocument/2006/math">
               <m:oMathParaPr>
@@ -2448,15 +2430,7 @@
               </w:rPr>
             </w:pPr>
             <w:r>
-              <w:rPr>
-                <w:rFonts w:ascii="Liberation Sans" w:hAnsi="Liberation Sans"/>
-                <w:b w:val="false"/>
-                <w:bCs w:val="false"/>
-                <w:sz w:val="22"/>
-                <w:szCs w:val="22"/>
-                <w:u w:val="none"/>
-                <w:lang w:val="en-GB"/>
-              </w:rPr>
+              <w:rPr/>
             </w:r>
             <m:oMathPara xmlns:m="http://schemas.openxmlformats.org/officeDocument/2006/math">
               <m:oMathParaPr>
@@ -2509,15 +2483,7 @@
               </w:rPr>
             </w:pPr>
             <w:r>
-              <w:rPr>
-                <w:rFonts w:ascii="Liberation Sans" w:hAnsi="Liberation Sans"/>
-                <w:b w:val="false"/>
-                <w:bCs w:val="false"/>
-                <w:sz w:val="22"/>
-                <w:szCs w:val="22"/>
-                <w:u w:val="none"/>
-                <w:lang w:val="en-GB"/>
-              </w:rPr>
+              <w:rPr/>
             </w:r>
             <m:oMathPara xmlns:m="http://schemas.openxmlformats.org/officeDocument/2006/math">
               <m:oMathParaPr>
@@ -2573,15 +2539,7 @@
               </w:rPr>
             </w:pPr>
             <w:r>
-              <w:rPr>
-                <w:rFonts w:ascii="Liberation Sans" w:hAnsi="Liberation Sans"/>
-                <w:b w:val="false"/>
-                <w:bCs w:val="false"/>
-                <w:sz w:val="22"/>
-                <w:szCs w:val="22"/>
-                <w:u w:val="none"/>
-                <w:lang w:val="en-GB"/>
-              </w:rPr>
+              <w:rPr/>
             </w:r>
             <m:oMathPara xmlns:m="http://schemas.openxmlformats.org/officeDocument/2006/math">
               <m:oMathParaPr>
@@ -2634,15 +2592,7 @@
               </w:rPr>
             </w:pPr>
             <w:r>
-              <w:rPr>
-                <w:rFonts w:ascii="Liberation Sans" w:hAnsi="Liberation Sans"/>
-                <w:b w:val="false"/>
-                <w:bCs w:val="false"/>
-                <w:sz w:val="22"/>
-                <w:szCs w:val="22"/>
-                <w:u w:val="none"/>
-                <w:lang w:val="en-GB"/>
-              </w:rPr>
+              <w:rPr/>
             </w:r>
             <m:oMathPara xmlns:m="http://schemas.openxmlformats.org/officeDocument/2006/math">
               <m:oMathParaPr>
@@ -2689,15 +2639,7 @@
               </w:rPr>
             </w:pPr>
             <w:r>
-              <w:rPr>
-                <w:rFonts w:ascii="Liberation Sans" w:hAnsi="Liberation Sans"/>
-                <w:b w:val="false"/>
-                <w:bCs w:val="false"/>
-                <w:sz w:val="22"/>
-                <w:szCs w:val="22"/>
-                <w:u w:val="none"/>
-                <w:lang w:val="en-GB"/>
-              </w:rPr>
+              <w:rPr/>
             </w:r>
             <m:oMathPara xmlns:m="http://schemas.openxmlformats.org/officeDocument/2006/math">
               <m:oMathParaPr>
@@ -2753,15 +2695,7 @@
               </w:rPr>
             </w:pPr>
             <w:r>
-              <w:rPr>
-                <w:rFonts w:ascii="Liberation Sans" w:hAnsi="Liberation Sans"/>
-                <w:b w:val="false"/>
-                <w:bCs w:val="false"/>
-                <w:sz w:val="22"/>
-                <w:szCs w:val="22"/>
-                <w:u w:val="none"/>
-                <w:lang w:val="en-GB"/>
-              </w:rPr>
+              <w:rPr/>
             </w:r>
             <m:oMathPara xmlns:m="http://schemas.openxmlformats.org/officeDocument/2006/math">
               <m:oMathParaPr>
@@ -2814,15 +2748,7 @@
               </w:rPr>
             </w:pPr>
             <w:r>
-              <w:rPr>
-                <w:rFonts w:ascii="Liberation Sans" w:hAnsi="Liberation Sans"/>
-                <w:b w:val="false"/>
-                <w:bCs w:val="false"/>
-                <w:sz w:val="22"/>
-                <w:szCs w:val="22"/>
-                <w:u w:val="none"/>
-                <w:lang w:val="en-GB"/>
-              </w:rPr>
+              <w:rPr/>
             </w:r>
             <m:oMathPara xmlns:m="http://schemas.openxmlformats.org/officeDocument/2006/math">
               <m:oMathParaPr>
@@ -2869,15 +2795,7 @@
               </w:rPr>
             </w:pPr>
             <w:r>
-              <w:rPr>
-                <w:rFonts w:ascii="Liberation Sans" w:hAnsi="Liberation Sans"/>
-                <w:b w:val="false"/>
-                <w:bCs w:val="false"/>
-                <w:sz w:val="22"/>
-                <w:szCs w:val="22"/>
-                <w:u w:val="none"/>
-                <w:lang w:val="en-GB"/>
-              </w:rPr>
+              <w:rPr/>
             </w:r>
             <m:oMathPara xmlns:m="http://schemas.openxmlformats.org/officeDocument/2006/math">
               <m:oMathParaPr>
@@ -2989,6 +2907,18 @@
           <w:u w:val="none"/>
           <w:lang w:val="en-GB"/>
         </w:rPr>
+        <w:t xml:space="preserve">1. </w:t>
+      </w:r>
+      <w:r>
+        <w:rPr>
+          <w:rFonts w:eastAsia="宋体" w:ascii="Liberation Sans" w:hAnsi="Liberation Sans"/>
+          <w:b w:val="false"/>
+          <w:bCs w:val="false"/>
+          <w:sz w:val="22"/>
+          <w:szCs w:val="22"/>
+          <w:u w:val="none"/>
+          <w:lang w:val="en-GB"/>
+        </w:rPr>
         <w:t>They are used to detect the nature of charges</w:t>
       </w:r>
     </w:p>
@@ -3019,6 +2949,18 @@
           <w:u w:val="none"/>
           <w:lang w:val="en-GB"/>
         </w:rPr>
+        <w:t xml:space="preserve">2. </w:t>
+      </w:r>
+      <w:r>
+        <w:rPr>
+          <w:rFonts w:eastAsia="宋体" w:ascii="Liberation Sans" w:hAnsi="Liberation Sans"/>
+          <w:b w:val="false"/>
+          <w:bCs w:val="false"/>
+          <w:sz w:val="22"/>
+          <w:szCs w:val="22"/>
+          <w:u w:val="none"/>
+          <w:lang w:val="en-GB"/>
+        </w:rPr>
         <w:t>They are used for comparing the magnitude of charges</w:t>
       </w:r>
     </w:p>
@@ -3049,6 +2991,18 @@
           <w:u w:val="none"/>
           <w:lang w:val="en-GB"/>
         </w:rPr>
+        <w:t xml:space="preserve">3. </w:t>
+      </w:r>
+      <w:r>
+        <w:rPr>
+          <w:rFonts w:eastAsia="宋体" w:ascii="Liberation Sans" w:hAnsi="Liberation Sans"/>
+          <w:b w:val="false"/>
+          <w:bCs w:val="false"/>
+          <w:sz w:val="22"/>
+          <w:szCs w:val="22"/>
+          <w:u w:val="none"/>
+          <w:lang w:val="en-GB"/>
+        </w:rPr>
         <w:t>They can also be employed as volt meters</w:t>
       </w:r>
     </w:p>
@@ -3064,13 +3018,7 @@
       </w:pPr>
       <w:r>
         <w:rPr>
-          <w:rFonts w:ascii="Liberation Sans" w:hAnsi="Liberation Sans"/>
-          <w:b w:val="false"/>
-          <w:bCs w:val="false"/>
-          <w:sz w:val="22"/>
-          <w:szCs w:val="22"/>
-          <w:u w:val="none"/>
-          <w:lang w:val="en-GB"/>
+          <w:rFonts w:eastAsia="宋体"/>
         </w:rPr>
       </w:r>
     </w:p>
@@ -3161,8 +3109,49 @@
           <w:u w:val="single"/>
           <w:lang w:val="en-GB"/>
         </w:rPr>
-        <w:t>Electrophoru</w:t>
-      </w:r>
+        <w:t>Electrophorus</w:t>
+      </w:r>
+    </w:p>
+    <w:p>
+      <w:pPr>
+        <w:pStyle w:val="Normal"/>
+        <w:bidi w:val="0"/>
+        <w:spacing w:lineRule="auto" w:line="360"/>
+        <w:jc w:val="left"/>
+        <w:rPr>
+          <w:rFonts w:ascii="Liberation Sans" w:hAnsi="Liberation Sans"/>
+          <w:b w:val="false"/>
+          <w:b w:val="false"/>
+          <w:bCs w:val="false"/>
+          <w:sz w:val="22"/>
+          <w:szCs w:val="22"/>
+          <w:u w:val="none"/>
+          <w:lang w:val="en-GB"/>
+        </w:rPr>
+      </w:pPr>
+      <w:r>
+        <w:rPr>
+          <w:rFonts w:eastAsia="宋体" w:ascii="Liberation Sans" w:hAnsi="Liberation Sans"/>
+          <w:b w:val="false"/>
+          <w:bCs w:val="false"/>
+          <w:sz w:val="22"/>
+          <w:szCs w:val="22"/>
+          <w:u w:val="none"/>
+          <w:lang w:val="en-GB"/>
+        </w:rPr>
+        <w:t>This device is used for securing large amount of similar charges by induction.</w:t>
+      </w:r>
+    </w:p>
+    <w:p>
+      <w:pPr>
+        <w:pStyle w:val="Normal"/>
+        <w:bidi w:val="0"/>
+        <w:spacing w:lineRule="auto" w:line="360"/>
+        <w:jc w:val="center"/>
+        <w:rPr>
+          <w:lang w:val="en-GB"/>
+        </w:rPr>
+      </w:pPr>
       <w:r>
         <w:rPr>
           <w:rFonts w:eastAsia="宋体" w:ascii="Liberation Sans" w:hAnsi="Liberation Sans"/>
@@ -3173,7 +3162,7 @@
           <w:u w:val="single"/>
           <w:lang w:val="en-GB"/>
         </w:rPr>
-        <w:t>s</w:t>
+        <w:t>Faraday’s Net</w:t>
       </w:r>
     </w:p>
     <w:p>
@@ -3203,7 +3192,7 @@
           <w:u w:val="none"/>
           <w:lang w:val="en-GB"/>
         </w:rPr>
-        <w:t>This device is used for securing large amount of similar charges by induction.</w:t>
+        <w:t>This device is used for comparing the magnitude of charges between the order and inner part of a hollow conductor</w:t>
       </w:r>
     </w:p>
     <w:p>
@@ -3213,6 +3202,13 @@
         <w:spacing w:lineRule="auto" w:line="360"/>
         <w:jc w:val="center"/>
         <w:rPr>
+          <w:rFonts w:ascii="Liberation Sans" w:hAnsi="Liberation Sans"/>
+          <w:b/>
+          <w:b/>
+          <w:bCs/>
+          <w:sz w:val="52"/>
+          <w:szCs w:val="52"/>
+          <w:u w:val="single"/>
           <w:lang w:val="en-GB"/>
         </w:rPr>
       </w:pPr>
@@ -3226,7 +3222,7 @@
           <w:u w:val="single"/>
           <w:lang w:val="en-GB"/>
         </w:rPr>
-        <w:t>Faraday’s Net</w:t>
+        <w:t>Capacitor</w:t>
       </w:r>
     </w:p>
     <w:p>
@@ -3256,66 +3252,6 @@
           <w:u w:val="none"/>
           <w:lang w:val="en-GB"/>
         </w:rPr>
-        <w:t>This device is used for comparing the magnitude of charges between the order and inner part of a hollow conductor</w:t>
-      </w:r>
-    </w:p>
-    <w:p>
-      <w:pPr>
-        <w:pStyle w:val="Normal"/>
-        <w:bidi w:val="0"/>
-        <w:spacing w:lineRule="auto" w:line="360"/>
-        <w:jc w:val="center"/>
-        <w:rPr>
-          <w:rFonts w:ascii="Liberation Sans" w:hAnsi="Liberation Sans"/>
-          <w:b/>
-          <w:b/>
-          <w:bCs/>
-          <w:sz w:val="52"/>
-          <w:szCs w:val="52"/>
-          <w:u w:val="single"/>
-          <w:lang w:val="en-GB"/>
-        </w:rPr>
-      </w:pPr>
-      <w:r>
-        <w:rPr>
-          <w:rFonts w:eastAsia="宋体" w:ascii="Liberation Sans" w:hAnsi="Liberation Sans"/>
-          <w:b/>
-          <w:bCs/>
-          <w:sz w:val="52"/>
-          <w:szCs w:val="52"/>
-          <w:u w:val="single"/>
-          <w:lang w:val="en-GB"/>
-        </w:rPr>
-        <w:t>Capacitor</w:t>
-      </w:r>
-    </w:p>
-    <w:p>
-      <w:pPr>
-        <w:pStyle w:val="Normal"/>
-        <w:bidi w:val="0"/>
-        <w:spacing w:lineRule="auto" w:line="360"/>
-        <w:jc w:val="left"/>
-        <w:rPr>
-          <w:rFonts w:ascii="Liberation Sans" w:hAnsi="Liberation Sans"/>
-          <w:b w:val="false"/>
-          <w:b w:val="false"/>
-          <w:bCs w:val="false"/>
-          <w:sz w:val="22"/>
-          <w:szCs w:val="22"/>
-          <w:u w:val="none"/>
-          <w:lang w:val="en-GB"/>
-        </w:rPr>
-      </w:pPr>
-      <w:r>
-        <w:rPr>
-          <w:rFonts w:eastAsia="宋体" w:ascii="Liberation Sans" w:hAnsi="Liberation Sans"/>
-          <w:b w:val="false"/>
-          <w:bCs w:val="false"/>
-          <w:sz w:val="22"/>
-          <w:szCs w:val="22"/>
-          <w:u w:val="none"/>
-          <w:lang w:val="en-GB"/>
-        </w:rPr>
         <w:t>This is a passive device used for storing charges</w:t>
       </w:r>
     </w:p>
@@ -3332,13 +3268,7 @@
       </w:pPr>
       <w:r>
         <w:rPr>
-          <w:rFonts w:ascii="Liberation Sans" w:hAnsi="Liberation Sans"/>
-          <w:b w:val="false"/>
-          <w:bCs w:val="false"/>
-          <w:sz w:val="22"/>
-          <w:szCs w:val="22"/>
-          <w:u w:val="none"/>
-          <w:lang w:val="en-GB"/>
+          <w:rFonts w:eastAsia="Adobe Fangsong Std R"/>
         </w:rPr>
       </w:r>
     </w:p>
@@ -3480,15 +3410,7 @@
         </w:rPr>
       </w:pPr>
       <w:r>
-        <w:rPr>
-          <w:rFonts w:ascii="Liberation Sans" w:hAnsi="Liberation Sans"/>
-          <w:b w:val="false"/>
-          <w:bCs w:val="false"/>
-          <w:sz w:val="22"/>
-          <w:szCs w:val="22"/>
-          <w:u w:val="none"/>
-          <w:lang w:val="en-GB"/>
-        </w:rPr>
+        <w:rPr/>
       </w:r>
       <m:oMathPara xmlns:m="http://schemas.openxmlformats.org/officeDocument/2006/math">
         <m:oMathParaPr>
@@ -3564,15 +3486,7 @@
         </w:rPr>
       </w:pPr>
       <w:r>
-        <w:rPr>
-          <w:rFonts w:ascii="Liberation Sans" w:hAnsi="Liberation Sans"/>
-          <w:b w:val="false"/>
-          <w:bCs w:val="false"/>
-          <w:sz w:val="22"/>
-          <w:szCs w:val="22"/>
-          <w:u w:val="none"/>
-          <w:lang w:val="en-GB"/>
-        </w:rPr>
+        <w:rPr/>
       </w:r>
       <m:oMathPara xmlns:m="http://schemas.openxmlformats.org/officeDocument/2006/math">
         <m:oMathParaPr>
@@ -3642,15 +3556,7 @@
         </w:rPr>
       </w:pPr>
       <w:r>
-        <w:rPr>
-          <w:rFonts w:ascii="Liberation Sans" w:hAnsi="Liberation Sans"/>
-          <w:b w:val="false"/>
-          <w:bCs w:val="false"/>
-          <w:sz w:val="22"/>
-          <w:szCs w:val="22"/>
-          <w:u w:val="none"/>
-          <w:lang w:val="en-GB"/>
-        </w:rPr>
+        <w:rPr/>
       </w:r>
       <m:oMathPara xmlns:m="http://schemas.openxmlformats.org/officeDocument/2006/math">
         <m:oMathParaPr>
@@ -3750,15 +3656,7 @@
         </w:rPr>
       </w:pPr>
       <w:r>
-        <w:rPr>
-          <w:rFonts w:ascii="Liberation Sans" w:hAnsi="Liberation Sans"/>
-          <w:b w:val="false"/>
-          <w:bCs w:val="false"/>
-          <w:sz w:val="22"/>
-          <w:szCs w:val="22"/>
-          <w:u w:val="none"/>
-          <w:lang w:val="en-GB"/>
-        </w:rPr>
+        <w:rPr/>
       </w:r>
       <m:oMathPara xmlns:m="http://schemas.openxmlformats.org/officeDocument/2006/math">
         <m:oMathParaPr>
@@ -3894,15 +3792,7 @@
         </w:rPr>
       </w:pPr>
       <w:r>
-        <w:rPr>
-          <w:rFonts w:ascii="Liberation Sans" w:hAnsi="Liberation Sans"/>
-          <w:b w:val="false"/>
-          <w:bCs w:val="false"/>
-          <w:sz w:val="22"/>
-          <w:szCs w:val="22"/>
-          <w:u w:val="none"/>
-          <w:lang w:val="en-GB"/>
-        </w:rPr>
+        <w:rPr/>
       </w:r>
       <m:oMathPara xmlns:m="http://schemas.openxmlformats.org/officeDocument/2006/math">
         <m:oMathParaPr>
@@ -3984,15 +3874,7 @@
         </w:rPr>
       </w:pPr>
       <w:r>
-        <w:rPr>
-          <w:rFonts w:ascii="Liberation Sans" w:hAnsi="Liberation Sans"/>
-          <w:b w:val="false"/>
-          <w:bCs w:val="false"/>
-          <w:sz w:val="22"/>
-          <w:szCs w:val="22"/>
-          <w:u w:val="none"/>
-          <w:lang w:val="en-GB"/>
-        </w:rPr>
+        <w:rPr/>
       </w:r>
       <m:oMathPara xmlns:m="http://schemas.openxmlformats.org/officeDocument/2006/math">
         <m:oMathParaPr>
@@ -4176,15 +4058,7 @@
         </w:rPr>
       </w:pPr>
       <w:r>
-        <w:rPr>
-          <w:rFonts w:ascii="Liberation Sans" w:hAnsi="Liberation Sans"/>
-          <w:b w:val="false"/>
-          <w:bCs w:val="false"/>
-          <w:sz w:val="22"/>
-          <w:szCs w:val="22"/>
-          <w:u w:val="none"/>
-          <w:lang w:val="en-GB"/>
-        </w:rPr>
+        <w:rPr/>
       </w:r>
       <m:oMath xmlns:m="http://schemas.openxmlformats.org/officeDocument/2006/math">
         <m:sSub>
@@ -4249,15 +4123,7 @@
         </w:rPr>
       </w:pPr>
       <w:r>
-        <w:rPr>
-          <w:rFonts w:ascii="Liberation Sans" w:hAnsi="Liberation Sans"/>
-          <w:b w:val="false"/>
-          <w:bCs w:val="false"/>
-          <w:sz w:val="22"/>
-          <w:szCs w:val="22"/>
-          <w:u w:val="none"/>
-          <w:lang w:val="en-GB"/>
-        </w:rPr>
+        <w:rPr/>
       </w:r>
       <m:oMathPara xmlns:m="http://schemas.openxmlformats.org/officeDocument/2006/math">
         <m:oMathParaPr>
@@ -4411,15 +4277,7 @@
         </w:rPr>
       </w:pPr>
       <w:r>
-        <w:rPr>
-          <w:rFonts w:ascii="Liberation Sans" w:hAnsi="Liberation Sans"/>
-          <w:b w:val="false"/>
-          <w:bCs w:val="false"/>
-          <w:sz w:val="22"/>
-          <w:szCs w:val="22"/>
-          <w:u w:val="none"/>
-          <w:lang w:val="en-GB"/>
-        </w:rPr>
+        <w:rPr/>
       </w:r>
       <m:oMathPara xmlns:m="http://schemas.openxmlformats.org/officeDocument/2006/math">
         <m:oMathParaPr>
@@ -4597,15 +4455,7 @@
         </w:rPr>
       </w:pPr>
       <w:r>
-        <w:rPr>
-          <w:rFonts w:ascii="Liberation Sans" w:hAnsi="Liberation Sans"/>
-          <w:b w:val="false"/>
-          <w:bCs w:val="false"/>
-          <w:sz w:val="22"/>
-          <w:szCs w:val="22"/>
-          <w:u w:val="none"/>
-          <w:lang w:val="en-GB"/>
-        </w:rPr>
+        <w:rPr/>
       </w:r>
       <m:oMathPara xmlns:m="http://schemas.openxmlformats.org/officeDocument/2006/math">
         <m:oMathParaPr>
@@ -4804,15 +4654,7 @@
         </w:rPr>
       </w:pPr>
       <w:r>
-        <w:rPr>
-          <w:rFonts w:ascii="Liberation Sans" w:hAnsi="Liberation Sans"/>
-          <w:b w:val="false"/>
-          <w:bCs w:val="false"/>
-          <w:sz w:val="22"/>
-          <w:szCs w:val="22"/>
-          <w:u w:val="none"/>
-          <w:lang w:val="en-GB"/>
-        </w:rPr>
+        <w:rPr/>
       </w:r>
       <m:oMathPara xmlns:m="http://schemas.openxmlformats.org/officeDocument/2006/math">
         <m:oMathParaPr>
@@ -5132,15 +4974,7 @@
         </w:rPr>
       </w:pPr>
       <w:r>
-        <w:rPr>
-          <w:rFonts w:ascii="Liberation Sans" w:hAnsi="Liberation Sans"/>
-          <w:b w:val="false"/>
-          <w:bCs w:val="false"/>
-          <w:sz w:val="22"/>
-          <w:szCs w:val="22"/>
-          <w:u w:val="none"/>
-          <w:lang w:val="en-GB"/>
-        </w:rPr>
+        <w:rPr/>
       </w:r>
       <m:oMathPara xmlns:m="http://schemas.openxmlformats.org/officeDocument/2006/math">
         <m:oMathParaPr>
@@ -5838,15 +5672,7 @@
         </w:rPr>
       </w:pPr>
       <w:r>
-        <w:rPr>
-          <w:rFonts w:ascii="Liberation Sans" w:hAnsi="Liberation Sans"/>
-          <w:b w:val="false"/>
-          <w:bCs w:val="false"/>
-          <w:sz w:val="22"/>
-          <w:szCs w:val="22"/>
-          <w:u w:val="none"/>
-          <w:lang w:val="en-GB"/>
-        </w:rPr>
+        <w:rPr/>
       </w:r>
       <m:oMathPara xmlns:m="http://schemas.openxmlformats.org/officeDocument/2006/math">
         <m:oMathParaPr>
@@ -5892,15 +5718,7 @@
         </w:rPr>
       </w:pPr>
       <w:r>
-        <w:rPr>
-          <w:rFonts w:ascii="Liberation Sans" w:hAnsi="Liberation Sans"/>
-          <w:b w:val="false"/>
-          <w:bCs w:val="false"/>
-          <w:sz w:val="22"/>
-          <w:szCs w:val="22"/>
-          <w:u w:val="none"/>
-          <w:lang w:val="en-GB"/>
-        </w:rPr>
+        <w:rPr/>
       </w:r>
       <m:oMathPara xmlns:m="http://schemas.openxmlformats.org/officeDocument/2006/math">
         <m:oMathParaPr>
@@ -6054,15 +5872,7 @@
         </w:rPr>
       </w:pPr>
       <w:r>
-        <w:rPr>
-          <w:rFonts w:ascii="Liberation Sans" w:hAnsi="Liberation Sans"/>
-          <w:b w:val="false"/>
-          <w:bCs w:val="false"/>
-          <w:sz w:val="22"/>
-          <w:szCs w:val="22"/>
-          <w:u w:val="none"/>
-          <w:lang w:val="en-GB"/>
-        </w:rPr>
+        <w:rPr/>
       </w:r>
       <m:oMathPara xmlns:m="http://schemas.openxmlformats.org/officeDocument/2006/math">
         <m:oMathParaPr>
@@ -6150,15 +5960,7 @@
         </w:rPr>
       </w:pPr>
       <w:r>
-        <w:rPr>
-          <w:rFonts w:ascii="Liberation Sans" w:hAnsi="Liberation Sans"/>
-          <w:b w:val="false"/>
-          <w:bCs w:val="false"/>
-          <w:sz w:val="22"/>
-          <w:szCs w:val="22"/>
-          <w:u w:val="none"/>
-          <w:lang w:val="en-GB"/>
-        </w:rPr>
+        <w:rPr/>
       </w:r>
       <m:oMathPara xmlns:m="http://schemas.openxmlformats.org/officeDocument/2006/math">
         <m:oMathParaPr>
@@ -6230,15 +6032,7 @@
         </w:rPr>
       </w:pPr>
       <w:r>
-        <w:rPr>
-          <w:rFonts w:ascii="Liberation Sans" w:hAnsi="Liberation Sans"/>
-          <w:b w:val="false"/>
-          <w:bCs w:val="false"/>
-          <w:sz w:val="22"/>
-          <w:szCs w:val="22"/>
-          <w:u w:val="none"/>
-          <w:lang w:val="en-GB"/>
-        </w:rPr>
+        <w:rPr/>
       </w:r>
       <m:oMathPara xmlns:m="http://schemas.openxmlformats.org/officeDocument/2006/math">
         <m:oMathParaPr>
@@ -6320,15 +6114,7 @@
         </w:rPr>
       </w:pPr>
       <w:r>
-        <w:rPr>
-          <w:rFonts w:ascii="Liberation Sans" w:hAnsi="Liberation Sans"/>
-          <w:b w:val="false"/>
-          <w:bCs w:val="false"/>
-          <w:sz w:val="22"/>
-          <w:szCs w:val="22"/>
-          <w:u w:val="none"/>
-          <w:lang w:val="en-GB"/>
-        </w:rPr>
+        <w:rPr/>
       </w:r>
       <m:oMathPara xmlns:m="http://schemas.openxmlformats.org/officeDocument/2006/math">
         <m:oMathParaPr>
@@ -6458,15 +6244,7 @@
         </w:rPr>
       </w:pPr>
       <w:r>
-        <w:rPr>
-          <w:rFonts w:ascii="Liberation Sans" w:hAnsi="Liberation Sans"/>
-          <w:b w:val="false"/>
-          <w:bCs w:val="false"/>
-          <w:sz w:val="22"/>
-          <w:szCs w:val="22"/>
-          <w:u w:val="none"/>
-          <w:lang w:val="en-GB"/>
-        </w:rPr>
+        <w:rPr/>
       </w:r>
       <m:oMathPara xmlns:m="http://schemas.openxmlformats.org/officeDocument/2006/math">
         <m:oMathParaPr>
@@ -6626,15 +6404,7 @@
         </w:rPr>
       </w:pPr>
       <w:r>
-        <w:rPr>
-          <w:rFonts w:ascii="Liberation Sans" w:hAnsi="Liberation Sans"/>
-          <w:b w:val="false"/>
-          <w:bCs w:val="false"/>
-          <w:sz w:val="22"/>
-          <w:szCs w:val="22"/>
-          <w:u w:val="none"/>
-          <w:lang w:val="en-GB"/>
-        </w:rPr>
+        <w:rPr/>
       </w:r>
       <m:oMathPara xmlns:m="http://schemas.openxmlformats.org/officeDocument/2006/math">
         <m:oMathParaPr>
@@ -6710,15 +6480,7 @@
         </w:rPr>
       </w:pPr>
       <w:r>
-        <w:rPr>
-          <w:rFonts w:ascii="Liberation Sans" w:hAnsi="Liberation Sans"/>
-          <w:b w:val="false"/>
-          <w:bCs w:val="false"/>
-          <w:sz w:val="22"/>
-          <w:szCs w:val="22"/>
-          <w:u w:val="none"/>
-          <w:lang w:val="en-GB"/>
-        </w:rPr>
+        <w:rPr/>
       </w:r>
       <m:oMathPara xmlns:m="http://schemas.openxmlformats.org/officeDocument/2006/math">
         <m:oMathParaPr>
@@ -6848,15 +6610,7 @@
         </w:rPr>
       </w:pPr>
       <w:r>
-        <w:rPr>
-          <w:rFonts w:ascii="Liberation Sans" w:hAnsi="Liberation Sans"/>
-          <w:b w:val="false"/>
-          <w:bCs w:val="false"/>
-          <w:sz w:val="22"/>
-          <w:szCs w:val="22"/>
-          <w:u w:val="none"/>
-          <w:lang w:val="en-GB"/>
-        </w:rPr>
+        <w:rPr/>
       </w:r>
       <m:oMathPara xmlns:m="http://schemas.openxmlformats.org/officeDocument/2006/math">
         <m:oMathParaPr>
@@ -7045,15 +6799,7 @@
         <w:t xml:space="preserve">To evaluate the electric field by continuous charge distribution, we first divide the total charge distribution (q) into small elements, each of which contains a small charge </w:t>
       </w:r>
       <w:r>
-        <w:rPr>
-          <w:rFonts w:ascii="Liberation Sans" w:hAnsi="Liberation Sans"/>
-          <w:b w:val="false"/>
-          <w:bCs w:val="false"/>
-          <w:sz w:val="22"/>
-          <w:szCs w:val="22"/>
-          <w:u w:val="none"/>
-          <w:lang w:val="en-GB"/>
-        </w:rPr>
+        <w:rPr/>
       </w:r>
       <m:oMath xmlns:m="http://schemas.openxmlformats.org/officeDocument/2006/math">
         <m:d>
@@ -7108,15 +6854,7 @@
         </w:rPr>
       </w:pPr>
       <w:r>
-        <w:rPr>
-          <w:rFonts w:ascii="Liberation Sans" w:hAnsi="Liberation Sans"/>
-          <w:b w:val="false"/>
-          <w:bCs w:val="false"/>
-          <w:sz w:val="22"/>
-          <w:szCs w:val="22"/>
-          <w:u w:val="none"/>
-          <w:lang w:val="en-GB"/>
-        </w:rPr>
+        <w:rPr/>
       </w:r>
       <m:oMathPara xmlns:m="http://schemas.openxmlformats.org/officeDocument/2006/math">
         <m:oMathParaPr>
@@ -7217,15 +6955,7 @@
         </w:rPr>
       </w:pPr>
       <w:r>
-        <w:rPr>
-          <w:rFonts w:ascii="Liberation Sans" w:hAnsi="Liberation Sans"/>
-          <w:b w:val="false"/>
-          <w:bCs w:val="false"/>
-          <w:sz w:val="22"/>
-          <w:szCs w:val="22"/>
-          <w:u w:val="none"/>
-          <w:lang w:val="en-GB"/>
-        </w:rPr>
+        <w:rPr/>
       </w:r>
       <m:oMathPara xmlns:m="http://schemas.openxmlformats.org/officeDocument/2006/math">
         <m:oMathParaPr>
@@ -7456,15 +7186,7 @@
         <w:t xml:space="preserve">If a charge Q is uniformly distributed along a line of length l, the linear charge density </w:t>
       </w:r>
       <w:r>
-        <w:rPr>
-          <w:rFonts w:ascii="Liberation Sans" w:hAnsi="Liberation Sans"/>
-          <w:b w:val="false"/>
-          <w:bCs w:val="false"/>
-          <w:sz w:val="22"/>
-          <w:szCs w:val="22"/>
-          <w:u w:val="none"/>
-          <w:lang w:val="en-GB"/>
-        </w:rPr>
+        <w:rPr/>
       </w:r>
       <m:oMath xmlns:m="http://schemas.openxmlformats.org/officeDocument/2006/math">
         <m:r>
@@ -7505,15 +7227,7 @@
         </w:rPr>
       </w:pPr>
       <w:r>
-        <w:rPr>
-          <w:rFonts w:ascii="Liberation Sans" w:hAnsi="Liberation Sans"/>
-          <w:b w:val="false"/>
-          <w:bCs w:val="false"/>
-          <w:sz w:val="22"/>
-          <w:szCs w:val="22"/>
-          <w:u w:val="none"/>
-          <w:lang w:val="en-GB"/>
-        </w:rPr>
+        <w:rPr/>
       </w:r>
       <m:oMathPara xmlns:m="http://schemas.openxmlformats.org/officeDocument/2006/math">
         <m:oMathParaPr>
@@ -7610,36 +7324,58 @@
           <w:u w:val="none"/>
           <w:lang w:val="en-GB"/>
         </w:rPr>
-        <w:t>dq = {%lambda} dx</w:t>
-      </w:r>
-    </w:p>
-    <w:p>
-      <w:pPr>
-        <w:pStyle w:val="Normal"/>
-        <w:bidi w:val="0"/>
-        <w:spacing w:lineRule="auto" w:line="360"/>
-        <w:jc w:val="left"/>
-        <w:rPr>
-          <w:rFonts w:ascii="Liberation Sans" w:hAnsi="Liberation Sans"/>
-          <w:b w:val="false"/>
-          <w:b w:val="false"/>
-          <w:bCs w:val="false"/>
-          <w:sz w:val="22"/>
-          <w:szCs w:val="22"/>
-          <w:u w:val="none"/>
-          <w:lang w:val="en-GB"/>
-        </w:rPr>
-      </w:pPr>
-      <w:r>
-        <w:rPr>
-          <w:rFonts w:ascii="Liberation Sans" w:hAnsi="Liberation Sans"/>
-          <w:b w:val="false"/>
-          <w:bCs w:val="false"/>
-          <w:sz w:val="22"/>
-          <w:szCs w:val="22"/>
-          <w:u w:val="none"/>
-          <w:lang w:val="en-GB"/>
-        </w:rPr>
+      </w:r>
+      <m:oMathPara xmlns:m="http://schemas.openxmlformats.org/officeDocument/2006/math">
+        <m:oMathParaPr>
+          <m:jc m:val="left"/>
+        </m:oMathParaPr>
+        <m:oMath>
+          <m:r>
+            <w:rPr>
+              <w:rFonts w:ascii="Cambria Math" w:hAnsi="Cambria Math"/>
+            </w:rPr>
+            <m:t xml:space="preserve">dq</m:t>
+          </m:r>
+          <m:r>
+            <w:rPr>
+              <w:rFonts w:ascii="Cambria Math" w:hAnsi="Cambria Math"/>
+            </w:rPr>
+            <m:t xml:space="preserve">=</m:t>
+          </m:r>
+          <m:r>
+            <w:rPr>
+              <w:rFonts w:ascii="Cambria Math" w:hAnsi="Cambria Math"/>
+            </w:rPr>
+            <m:t xml:space="preserve">λ</m:t>
+          </m:r>
+          <m:r>
+            <w:rPr>
+              <w:rFonts w:ascii="Cambria Math" w:hAnsi="Cambria Math"/>
+            </w:rPr>
+            <m:t xml:space="preserve">dx</m:t>
+          </m:r>
+        </m:oMath>
+      </m:oMathPara>
+    </w:p>
+    <w:p>
+      <w:pPr>
+        <w:pStyle w:val="Normal"/>
+        <w:bidi w:val="0"/>
+        <w:spacing w:lineRule="auto" w:line="360"/>
+        <w:jc w:val="left"/>
+        <w:rPr>
+          <w:rFonts w:ascii="Liberation Sans" w:hAnsi="Liberation Sans"/>
+          <w:b w:val="false"/>
+          <w:b w:val="false"/>
+          <w:bCs w:val="false"/>
+          <w:sz w:val="22"/>
+          <w:szCs w:val="22"/>
+          <w:u w:val="none"/>
+          <w:lang w:val="en-GB"/>
+        </w:rPr>
+      </w:pPr>
+      <w:r>
+        <w:rPr/>
       </w:r>
       <m:oMath xmlns:m="http://schemas.openxmlformats.org/officeDocument/2006/math">
         <m:r>
@@ -7716,15 +7452,7 @@
         </w:rPr>
       </w:pPr>
       <w:r>
-        <w:rPr>
-          <w:rFonts w:ascii="Liberation Sans" w:hAnsi="Liberation Sans"/>
-          <w:b w:val="false"/>
-          <w:bCs w:val="false"/>
-          <w:sz w:val="22"/>
-          <w:szCs w:val="22"/>
-          <w:u w:val="none"/>
-          <w:lang w:val="en-GB"/>
-        </w:rPr>
+        <w:rPr/>
       </w:r>
       <m:oMathPara xmlns:m="http://schemas.openxmlformats.org/officeDocument/2006/math">
         <m:oMathParaPr>
@@ -7860,15 +7588,7 @@
         </w:rPr>
       </w:pPr>
       <w:r>
-        <w:rPr>
-          <w:rFonts w:ascii="Liberation Sans" w:hAnsi="Liberation Sans"/>
-          <w:b w:val="false"/>
-          <w:bCs w:val="false"/>
-          <w:sz w:val="22"/>
-          <w:szCs w:val="22"/>
-          <w:u w:val="none"/>
-          <w:lang w:val="en-GB"/>
-        </w:rPr>
+        <w:rPr/>
       </w:r>
       <m:oMathPara xmlns:m="http://schemas.openxmlformats.org/officeDocument/2006/math">
         <m:oMathParaPr>
@@ -7938,15 +7658,7 @@
         <w:t xml:space="preserve">Also, if the charge Q is uniformly distributed throughout a volume, V the volume charge density </w:t>
       </w:r>
       <w:r>
-        <w:rPr>
-          <w:rFonts w:ascii="Liberation Sans" w:hAnsi="Liberation Sans"/>
-          <w:b w:val="false"/>
-          <w:bCs w:val="false"/>
-          <w:sz w:val="22"/>
-          <w:szCs w:val="22"/>
-          <w:u w:val="none"/>
-          <w:lang w:val="en-GB"/>
-        </w:rPr>
+        <w:rPr/>
       </w:r>
       <m:oMath xmlns:m="http://schemas.openxmlformats.org/officeDocument/2006/math">
         <m:r>
@@ -7987,15 +7699,7 @@
         </w:rPr>
       </w:pPr>
       <w:r>
-        <w:rPr>
-          <w:rFonts w:ascii="Liberation Sans" w:hAnsi="Liberation Sans"/>
-          <w:b w:val="false"/>
-          <w:bCs w:val="false"/>
-          <w:sz w:val="22"/>
-          <w:szCs w:val="22"/>
-          <w:u w:val="none"/>
-          <w:lang w:val="en-GB"/>
-        </w:rPr>
+        <w:rPr/>
       </w:r>
       <m:oMathPara xmlns:m="http://schemas.openxmlformats.org/officeDocument/2006/math">
         <m:oMathParaPr>
@@ -8113,15 +7817,7 @@
         </w:rPr>
       </w:pPr>
       <w:r>
-        <w:rPr>
-          <w:rFonts w:ascii="Liberation Sans" w:hAnsi="Liberation Sans"/>
-          <w:b w:val="false"/>
-          <w:bCs w:val="false"/>
-          <w:sz w:val="22"/>
-          <w:szCs w:val="22"/>
-          <w:u w:val="none"/>
-          <w:lang w:val="en-GB"/>
-        </w:rPr>
+        <w:rPr/>
       </w:r>
       <m:oMathPara xmlns:m="http://schemas.openxmlformats.org/officeDocument/2006/math">
         <m:oMathParaPr>
@@ -8179,15 +7875,7 @@
         </w:rPr>
       </w:pPr>
       <w:r>
-        <w:rPr>
-          <w:rFonts w:ascii="Liberation Sans" w:hAnsi="Liberation Sans"/>
-          <w:b w:val="false"/>
-          <w:bCs w:val="false"/>
-          <w:sz w:val="22"/>
-          <w:szCs w:val="22"/>
-          <w:u w:val="none"/>
-          <w:lang w:val="en-GB"/>
-        </w:rPr>
+        <w:rPr/>
       </w:r>
       <m:oMathPara xmlns:m="http://schemas.openxmlformats.org/officeDocument/2006/math">
         <m:oMathParaPr>
@@ -8287,15 +7975,7 @@
         <w:t xml:space="preserve">Consider an electron – which is negatively charged – travelling with a speed of </w:t>
       </w:r>
       <w:r>
-        <w:rPr>
-          <w:rFonts w:ascii="Liberation Sans" w:hAnsi="Liberation Sans"/>
-          <w:b w:val="false"/>
-          <w:bCs w:val="false"/>
-          <w:sz w:val="22"/>
-          <w:szCs w:val="22"/>
-          <w:u w:val="none"/>
-          <w:lang w:val="en-GB"/>
-        </w:rPr>
+        <w:rPr/>
       </w:r>
       <m:oMath xmlns:m="http://schemas.openxmlformats.org/officeDocument/2006/math">
         <m:sSub>
@@ -8348,15 +8028,7 @@
         </w:rPr>
       </w:pPr>
       <w:r>
-        <w:rPr>
-          <w:rFonts w:ascii="Liberation Sans" w:hAnsi="Liberation Sans"/>
-          <w:b w:val="false"/>
-          <w:bCs w:val="false"/>
-          <w:sz w:val="22"/>
-          <w:szCs w:val="22"/>
-          <w:u w:val="none"/>
-          <w:lang w:val="en-GB"/>
-        </w:rPr>
+        <w:rPr/>
       </w:r>
       <m:oMathPara xmlns:m="http://schemas.openxmlformats.org/officeDocument/2006/math">
         <m:oMathParaPr>
@@ -8492,15 +8164,7 @@
         </w:rPr>
       </w:pPr>
       <w:r>
-        <w:rPr>
-          <w:rFonts w:ascii="Liberation Sans" w:hAnsi="Liberation Sans"/>
-          <w:b w:val="false"/>
-          <w:bCs w:val="false"/>
-          <w:sz w:val="22"/>
-          <w:szCs w:val="22"/>
-          <w:u w:val="none"/>
-          <w:lang w:val="en-GB"/>
-        </w:rPr>
+        <w:rPr/>
       </w:r>
       <m:oMathPara xmlns:m="http://schemas.openxmlformats.org/officeDocument/2006/math">
         <m:oMathParaPr>
@@ -8582,15 +8246,7 @@
         </w:rPr>
       </w:pPr>
       <w:r>
-        <w:rPr>
-          <w:rFonts w:ascii="Liberation Sans" w:hAnsi="Liberation Sans"/>
-          <w:b w:val="false"/>
-          <w:bCs w:val="false"/>
-          <w:sz w:val="22"/>
-          <w:szCs w:val="22"/>
-          <w:u w:val="none"/>
-          <w:lang w:val="en-GB"/>
-        </w:rPr>
+        <w:rPr/>
       </w:r>
       <m:oMathPara xmlns:m="http://schemas.openxmlformats.org/officeDocument/2006/math">
         <m:oMathParaPr>
@@ -8648,15 +8304,7 @@
         </w:rPr>
       </w:pPr>
       <w:r>
-        <w:rPr>
-          <w:rFonts w:ascii="Liberation Sans" w:hAnsi="Liberation Sans"/>
-          <w:b w:val="false"/>
-          <w:bCs w:val="false"/>
-          <w:sz w:val="22"/>
-          <w:szCs w:val="22"/>
-          <w:u w:val="none"/>
-          <w:lang w:val="en-GB"/>
-        </w:rPr>
+        <w:rPr/>
       </w:r>
       <m:oMathPara xmlns:m="http://schemas.openxmlformats.org/officeDocument/2006/math">
         <m:oMathParaPr>
@@ -8714,15 +8362,7 @@
         </w:rPr>
       </w:pPr>
       <w:r>
-        <w:rPr>
-          <w:rFonts w:ascii="Liberation Sans" w:hAnsi="Liberation Sans"/>
-          <w:b w:val="false"/>
-          <w:bCs w:val="false"/>
-          <w:sz w:val="22"/>
-          <w:szCs w:val="22"/>
-          <w:u w:val="none"/>
-          <w:lang w:val="en-GB"/>
-        </w:rPr>
+        <w:rPr/>
       </w:r>
       <m:oMathPara xmlns:m="http://schemas.openxmlformats.org/officeDocument/2006/math">
         <m:oMathParaPr>
@@ -8780,15 +8420,7 @@
         </w:rPr>
       </w:pPr>
       <w:r>
-        <w:rPr>
-          <w:rFonts w:ascii="Liberation Sans" w:hAnsi="Liberation Sans"/>
-          <w:b w:val="false"/>
-          <w:bCs w:val="false"/>
-          <w:sz w:val="22"/>
-          <w:szCs w:val="22"/>
-          <w:u w:val="none"/>
-          <w:lang w:val="en-GB"/>
-        </w:rPr>
+        <w:rPr/>
       </w:r>
       <m:oMathPara xmlns:m="http://schemas.openxmlformats.org/officeDocument/2006/math">
         <m:oMathParaPr>
@@ -8876,15 +8508,7 @@
         </w:rPr>
       </w:pPr>
       <w:r>
-        <w:rPr>
-          <w:rFonts w:ascii="Liberation Sans" w:hAnsi="Liberation Sans"/>
-          <w:b w:val="false"/>
-          <w:bCs w:val="false"/>
-          <w:sz w:val="22"/>
-          <w:szCs w:val="22"/>
-          <w:u w:val="none"/>
-          <w:lang w:val="en-GB"/>
-        </w:rPr>
+        <w:rPr/>
       </w:r>
       <m:oMathPara xmlns:m="http://schemas.openxmlformats.org/officeDocument/2006/math">
         <m:oMathParaPr>
@@ -9008,15 +8632,7 @@
         </w:rPr>
       </w:pPr>
       <w:r>
-        <w:rPr>
-          <w:rFonts w:ascii="Liberation Sans" w:hAnsi="Liberation Sans"/>
-          <w:b w:val="false"/>
-          <w:bCs w:val="false"/>
-          <w:sz w:val="22"/>
-          <w:szCs w:val="22"/>
-          <w:u w:val="none"/>
-          <w:lang w:val="en-GB"/>
-        </w:rPr>
+        <w:rPr/>
       </w:r>
       <m:oMathPara xmlns:m="http://schemas.openxmlformats.org/officeDocument/2006/math">
         <m:oMathParaPr>
@@ -9140,15 +8756,7 @@
         </w:rPr>
       </w:pPr>
       <w:r>
-        <w:rPr>
-          <w:rFonts w:ascii="Liberation Sans" w:hAnsi="Liberation Sans"/>
-          <w:b w:val="false"/>
-          <w:bCs w:val="false"/>
-          <w:sz w:val="22"/>
-          <w:szCs w:val="22"/>
-          <w:u w:val="none"/>
-          <w:lang w:val="en-GB"/>
-        </w:rPr>
+        <w:rPr/>
       </w:r>
       <m:oMathPara xmlns:m="http://schemas.openxmlformats.org/officeDocument/2006/math">
         <m:oMathParaPr>
@@ -9284,15 +8892,7 @@
         </w:rPr>
       </w:pPr>
       <w:r>
-        <w:rPr>
-          <w:rFonts w:ascii="Liberation Sans" w:hAnsi="Liberation Sans"/>
-          <w:b w:val="false"/>
-          <w:bCs w:val="false"/>
-          <w:sz w:val="22"/>
-          <w:szCs w:val="22"/>
-          <w:u w:val="none"/>
-          <w:lang w:val="en-GB"/>
-        </w:rPr>
+        <w:rPr/>
       </w:r>
       <m:oMathPara xmlns:m="http://schemas.openxmlformats.org/officeDocument/2006/math">
         <m:oMathParaPr>
@@ -9416,15 +9016,7 @@
         </w:rPr>
       </w:pPr>
       <w:r>
-        <w:rPr>
-          <w:rFonts w:ascii="Liberation Sans" w:hAnsi="Liberation Sans"/>
-          <w:b w:val="false"/>
-          <w:bCs w:val="false"/>
-          <w:sz w:val="22"/>
-          <w:szCs w:val="22"/>
-          <w:u w:val="none"/>
-          <w:lang w:val="en-GB"/>
-        </w:rPr>
+        <w:rPr/>
       </w:r>
       <m:oMathPara xmlns:m="http://schemas.openxmlformats.org/officeDocument/2006/math">
         <m:oMathParaPr>
@@ -9470,15 +9062,7 @@
         </w:rPr>
       </w:pPr>
       <w:r>
-        <w:rPr>
-          <w:rFonts w:ascii="Liberation Sans" w:hAnsi="Liberation Sans"/>
-          <w:b w:val="false"/>
-          <w:bCs w:val="false"/>
-          <w:sz w:val="22"/>
-          <w:szCs w:val="22"/>
-          <w:u w:val="none"/>
-          <w:lang w:val="en-GB"/>
-        </w:rPr>
+        <w:rPr/>
       </w:r>
       <m:oMathPara xmlns:m="http://schemas.openxmlformats.org/officeDocument/2006/math">
         <m:oMathParaPr>
@@ -9566,15 +9150,7 @@
         </w:rPr>
       </w:pPr>
       <w:r>
-        <w:rPr>
-          <w:rFonts w:ascii="Liberation Sans" w:hAnsi="Liberation Sans"/>
-          <w:b w:val="false"/>
-          <w:bCs w:val="false"/>
-          <w:sz w:val="22"/>
-          <w:szCs w:val="22"/>
-          <w:u w:val="none"/>
-          <w:lang w:val="en-GB"/>
-        </w:rPr>
+        <w:rPr/>
       </w:r>
       <m:oMathPara xmlns:m="http://schemas.openxmlformats.org/officeDocument/2006/math">
         <m:oMathParaPr>
@@ -9740,15 +9316,7 @@
         </w:rPr>
       </w:pPr>
       <w:r>
-        <w:rPr>
-          <w:rFonts w:ascii="Liberation Sans" w:hAnsi="Liberation Sans"/>
-          <w:b w:val="false"/>
-          <w:bCs w:val="false"/>
-          <w:sz w:val="22"/>
-          <w:szCs w:val="22"/>
-          <w:u w:val="none"/>
-          <w:lang w:val="en-GB"/>
-        </w:rPr>
+        <w:rPr/>
       </w:r>
       <m:oMathPara xmlns:m="http://schemas.openxmlformats.org/officeDocument/2006/math">
         <m:oMathParaPr>
@@ -9878,15 +9446,7 @@
         <w:t xml:space="preserve"> perpendicular to the field. It is proportional to the number of electric field lines penetrating a surface. For an electric field that is uniform in both magnitude and direction, the electric flux </w:t>
       </w:r>
       <w:r>
-        <w:rPr>
-          <w:rFonts w:ascii="Liberation Sans" w:hAnsi="Liberation Sans"/>
-          <w:b w:val="false"/>
-          <w:bCs w:val="false"/>
-          <w:sz w:val="22"/>
-          <w:szCs w:val="22"/>
-          <w:u w:val="none"/>
-          <w:lang w:val="en-GB"/>
-        </w:rPr>
+        <w:rPr/>
       </w:r>
       <m:oMath xmlns:m="http://schemas.openxmlformats.org/officeDocument/2006/math">
         <m:sSub>
@@ -9939,15 +9499,7 @@
         </w:rPr>
       </w:pPr>
       <w:r>
-        <w:rPr>
-          <w:rFonts w:ascii="Liberation Sans" w:hAnsi="Liberation Sans"/>
-          <w:b w:val="false"/>
-          <w:bCs w:val="false"/>
-          <w:sz w:val="22"/>
-          <w:szCs w:val="22"/>
-          <w:u w:val="none"/>
-          <w:lang w:val="en-GB"/>
-        </w:rPr>
+        <w:rPr/>
       </w:r>
       <m:oMathPara xmlns:m="http://schemas.openxmlformats.org/officeDocument/2006/math">
         <m:oMathParaPr>
@@ -10023,15 +9575,7 @@
         </w:rPr>
       </w:pPr>
       <w:r>
-        <w:rPr>
-          <w:rFonts w:ascii="Liberation Sans" w:hAnsi="Liberation Sans"/>
-          <w:b w:val="false"/>
-          <w:bCs w:val="false"/>
-          <w:sz w:val="22"/>
-          <w:szCs w:val="22"/>
-          <w:u w:val="none"/>
-          <w:lang w:val="en-GB"/>
-        </w:rPr>
+        <w:rPr/>
       </w:r>
       <m:oMath xmlns:m="http://schemas.openxmlformats.org/officeDocument/2006/math">
         <m:r>
@@ -10096,15 +9640,7 @@
         </w:rPr>
       </w:pPr>
       <w:r>
-        <w:rPr>
-          <w:rFonts w:ascii="Liberation Sans" w:hAnsi="Liberation Sans"/>
-          <w:b w:val="false"/>
-          <w:bCs w:val="false"/>
-          <w:sz w:val="22"/>
-          <w:szCs w:val="22"/>
-          <w:u w:val="none"/>
-          <w:lang w:val="en-GB"/>
-        </w:rPr>
+        <w:rPr/>
       </w:r>
       <m:oMathPara xmlns:m="http://schemas.openxmlformats.org/officeDocument/2006/math">
         <m:oMathParaPr>
@@ -10231,42 +9767,10 @@
           <w:u w:val="none"/>
           <w:lang w:val="en-GB"/>
         </w:rPr>
-        <w:t>The SI unit of Electric flux is newton met</w:t>
-      </w:r>
-      <w:r>
-        <w:rPr>
-          <w:rFonts w:ascii="Liberation Sans" w:hAnsi="Liberation Sans"/>
-          <w:b w:val="false"/>
-          <w:bCs w:val="false"/>
-          <w:sz w:val="22"/>
-          <w:szCs w:val="22"/>
-          <w:u w:val="none"/>
-          <w:lang w:val="en-GB"/>
-        </w:rPr>
-        <w:t>res</w:t>
-      </w:r>
-      <w:r>
-        <w:rPr>
-          <w:rFonts w:ascii="Liberation Sans" w:hAnsi="Liberation Sans"/>
-          <w:b w:val="false"/>
-          <w:bCs w:val="false"/>
-          <w:sz w:val="22"/>
-          <w:szCs w:val="22"/>
-          <w:u w:val="none"/>
-          <w:lang w:val="en-GB"/>
-        </w:rPr>
-        <w:t xml:space="preserve"> squared per coulomb </w:t>
-      </w:r>
-      <w:r>
-        <w:rPr>
-          <w:rFonts w:ascii="Liberation Sans" w:hAnsi="Liberation Sans"/>
-          <w:b w:val="false"/>
-          <w:bCs w:val="false"/>
-          <w:sz w:val="22"/>
-          <w:szCs w:val="22"/>
-          <w:u w:val="none"/>
-          <w:lang w:val="en-GB"/>
-        </w:rPr>
+        <w:t xml:space="preserve">The SI unit of Electric flux is newton metres squared per coulomb </w:t>
+      </w:r>
+      <w:r>
+        <w:rPr/>
       </w:r>
       <m:oMath xmlns:m="http://schemas.openxmlformats.org/officeDocument/2006/math">
         <m:r>
@@ -10349,15 +9853,7 @@
         <w:t xml:space="preserve">In more general situations, the electric field may very over a surface. If the surface is divided up into a large number of elements, each of area </w:t>
       </w:r>
       <w:r>
-        <w:rPr>
-          <w:rFonts w:ascii="Liberation Sans" w:hAnsi="Liberation Sans"/>
-          <w:b w:val="false"/>
-          <w:bCs w:val="false"/>
-          <w:sz w:val="22"/>
-          <w:szCs w:val="22"/>
-          <w:u w:val="none"/>
-          <w:lang w:val="en-GB"/>
-        </w:rPr>
+        <w:rPr/>
       </w:r>
       <m:oMath xmlns:m="http://schemas.openxmlformats.org/officeDocument/2006/math">
         <m:r>
@@ -10404,15 +9900,7 @@
         </w:rPr>
       </w:pPr>
       <w:r>
-        <w:rPr>
-          <w:rFonts w:ascii="Liberation Sans" w:hAnsi="Liberation Sans"/>
-          <w:b w:val="false"/>
-          <w:bCs w:val="false"/>
-          <w:sz w:val="22"/>
-          <w:szCs w:val="22"/>
-          <w:u w:val="none"/>
-          <w:lang w:val="en-GB"/>
-        </w:rPr>
+        <w:rPr/>
       </w:r>
       <m:oMathPara xmlns:m="http://schemas.openxmlformats.org/officeDocument/2006/math">
         <m:oMathParaPr>
@@ -10518,15 +10006,7 @@
         </w:rPr>
       </w:pPr>
       <w:r>
-        <w:rPr>
-          <w:rFonts w:ascii="Liberation Sans" w:hAnsi="Liberation Sans"/>
-          <w:b w:val="false"/>
-          <w:bCs w:val="false"/>
-          <w:sz w:val="22"/>
-          <w:szCs w:val="22"/>
-          <w:u w:val="none"/>
-          <w:lang w:val="en-GB"/>
-        </w:rPr>
+        <w:rPr/>
       </w:r>
       <m:oMathPara xmlns:m="http://schemas.openxmlformats.org/officeDocument/2006/math">
         <m:oMathParaPr>
@@ -10998,15 +10478,7 @@
         </w:rPr>
       </w:pPr>
       <w:r>
-        <w:rPr>
-          <w:rFonts w:ascii="Liberation Sans" w:hAnsi="Liberation Sans"/>
-          <w:b w:val="false"/>
-          <w:bCs w:val="false"/>
-          <w:sz w:val="22"/>
-          <w:szCs w:val="22"/>
-          <w:u w:val="none"/>
-          <w:lang w:val="en-GB"/>
-        </w:rPr>
+        <w:rPr/>
       </w:r>
       <m:oMathPara xmlns:m="http://schemas.openxmlformats.org/officeDocument/2006/math">
         <m:oMathParaPr>
@@ -11141,15 +10613,7 @@
         </w:rPr>
       </w:pPr>
       <w:r>
-        <w:rPr>
-          <w:rFonts w:ascii="Liberation Sans" w:hAnsi="Liberation Sans"/>
-          <w:b w:val="false"/>
-          <w:bCs w:val="false"/>
-          <w:sz w:val="22"/>
-          <w:szCs w:val="22"/>
-          <w:u w:val="none"/>
-          <w:lang w:val="en-GB"/>
-        </w:rPr>
+        <w:rPr/>
       </w:r>
       <m:oMath xmlns:m="http://schemas.openxmlformats.org/officeDocument/2006/math">
         <m:sSub>
@@ -11262,15 +10726,7 @@
         <w:t xml:space="preserve">A Gaussian surface is a closed surface in which the flux of an electric field is calculated. It is an arbitrary closed surface </w:t>
       </w:r>
       <w:r>
-        <w:rPr>
-          <w:rFonts w:ascii="Liberation Sans" w:hAnsi="Liberation Sans"/>
-          <w:b w:val="false"/>
-          <w:bCs w:val="false"/>
-          <w:sz w:val="22"/>
-          <w:szCs w:val="22"/>
-          <w:u w:val="none"/>
-          <w:lang w:val="en-GB"/>
-        </w:rPr>
+        <w:rPr/>
       </w:r>
       <m:oMath xmlns:m="http://schemas.openxmlformats.org/officeDocument/2006/math">
         <m:r>
@@ -11475,125 +10931,69 @@
           <w:u w:val="none"/>
           <w:lang w:val="en-GB"/>
         </w:rPr>
-        <w:t xml:space="preserve">A </w:t>
-      </w:r>
-      <w:r>
-        <w:rPr>
-          <w:rFonts w:ascii="Liberation Sans" w:hAnsi="Liberation Sans"/>
-          <w:b w:val="false"/>
-          <w:bCs w:val="false"/>
-          <w:sz w:val="22"/>
-          <w:szCs w:val="22"/>
-          <w:u w:val="none"/>
-          <w:lang w:val="en-GB"/>
-        </w:rPr>
-        <w:t>G</w:t>
-      </w:r>
-      <w:r>
-        <w:rPr>
-          <w:rFonts w:ascii="Liberation Sans" w:hAnsi="Liberation Sans"/>
-          <w:b w:val="false"/>
-          <w:bCs w:val="false"/>
-          <w:sz w:val="22"/>
-          <w:szCs w:val="22"/>
-          <w:u w:val="none"/>
-          <w:lang w:val="en-GB"/>
-        </w:rPr>
-        <w:t>aussian surface is a closed surface around a charge and it is a 3d surface. Since 3d surfaces are difficult to draw  we use 2d drawings</w:t>
-      </w:r>
-    </w:p>
-    <w:p>
-      <w:pPr>
-        <w:pStyle w:val="Normal"/>
-        <w:bidi w:val="0"/>
-        <w:spacing w:lineRule="auto" w:line="360"/>
-        <w:jc w:val="left"/>
-        <w:rPr>
-          <w:rFonts w:ascii="Liberation Sans" w:hAnsi="Liberation Sans"/>
-          <w:b w:val="false"/>
-          <w:b w:val="false"/>
-          <w:bCs w:val="false"/>
-          <w:sz w:val="22"/>
-          <w:szCs w:val="22"/>
-          <w:u w:val="none"/>
-          <w:lang w:val="en-GB"/>
-        </w:rPr>
-      </w:pPr>
-      <w:r>
-        <w:rPr>
-          <w:rFonts w:ascii="Liberation Sans" w:hAnsi="Liberation Sans"/>
-          <w:b w:val="false"/>
-          <w:bCs w:val="false"/>
-          <w:sz w:val="22"/>
-          <w:szCs w:val="22"/>
-          <w:u w:val="none"/>
-          <w:lang w:val="en-GB"/>
-        </w:rPr>
-      </w:r>
-    </w:p>
-    <w:p>
-      <w:pPr>
-        <w:pStyle w:val="Normal"/>
-        <w:bidi w:val="0"/>
-        <w:spacing w:lineRule="auto" w:line="360"/>
-        <w:jc w:val="left"/>
-        <w:rPr>
-          <w:rFonts w:ascii="Liberation Sans" w:hAnsi="Liberation Sans"/>
-          <w:b w:val="false"/>
-          <w:b w:val="false"/>
-          <w:bCs w:val="false"/>
-          <w:sz w:val="22"/>
-          <w:szCs w:val="22"/>
-          <w:u w:val="none"/>
-          <w:lang w:val="en-GB"/>
-        </w:rPr>
-      </w:pPr>
-      <w:r>
-        <w:rPr>
-          <w:rFonts w:ascii="Liberation Sans" w:hAnsi="Liberation Sans"/>
-          <w:b w:val="false"/>
-          <w:bCs w:val="false"/>
-          <w:sz w:val="22"/>
-          <w:szCs w:val="22"/>
-          <w:u w:val="none"/>
-          <w:lang w:val="en-GB"/>
-        </w:rPr>
-        <w:t xml:space="preserve">Consider a single isolated charge. The </w:t>
-      </w:r>
-      <w:r>
-        <w:rPr>
-          <w:rFonts w:ascii="Liberation Sans" w:hAnsi="Liberation Sans"/>
-          <w:b w:val="false"/>
-          <w:bCs w:val="false"/>
-          <w:sz w:val="22"/>
-          <w:szCs w:val="22"/>
-          <w:u w:val="none"/>
-          <w:lang w:val="en-GB"/>
-        </w:rPr>
-        <w:t>G</w:t>
-      </w:r>
-      <w:r>
-        <w:rPr>
-          <w:rFonts w:ascii="Liberation Sans" w:hAnsi="Liberation Sans"/>
-          <w:b w:val="false"/>
-          <w:bCs w:val="false"/>
-          <w:sz w:val="22"/>
-          <w:szCs w:val="22"/>
-          <w:u w:val="none"/>
-          <w:lang w:val="en-GB"/>
-        </w:rPr>
-        <w:t xml:space="preserve">aussian surface for this point charge is an imaginary sphere of radius </w:t>
-      </w:r>
-      <w:r>
-        <w:rPr>
-          <w:rFonts w:ascii="Liberation Sans" w:hAnsi="Liberation Sans"/>
-          <w:b w:val="false"/>
-          <w:bCs w:val="false"/>
-          <w:sz w:val="22"/>
-          <w:szCs w:val="22"/>
-          <w:u w:val="none"/>
-          <w:lang w:val="en-GB"/>
-        </w:rPr>
+        <w:t>A Gaussian surface is a closed surface around a charge and it is a 3d surface. Since 3d surfaces are difficult to draw  we use 2d drawings</w:t>
+      </w:r>
+    </w:p>
+    <w:p>
+      <w:pPr>
+        <w:pStyle w:val="Normal"/>
+        <w:bidi w:val="0"/>
+        <w:spacing w:lineRule="auto" w:line="360"/>
+        <w:jc w:val="left"/>
+        <w:rPr>
+          <w:rFonts w:ascii="Liberation Sans" w:hAnsi="Liberation Sans"/>
+          <w:b w:val="false"/>
+          <w:b w:val="false"/>
+          <w:bCs w:val="false"/>
+          <w:sz w:val="22"/>
+          <w:szCs w:val="22"/>
+          <w:u w:val="none"/>
+          <w:lang w:val="en-GB"/>
+        </w:rPr>
+      </w:pPr>
+      <w:r>
+        <w:rPr>
+          <w:rFonts w:ascii="Liberation Sans" w:hAnsi="Liberation Sans"/>
+          <w:b w:val="false"/>
+          <w:bCs w:val="false"/>
+          <w:sz w:val="22"/>
+          <w:szCs w:val="22"/>
+          <w:u w:val="none"/>
+          <w:lang w:val="en-GB"/>
+        </w:rPr>
+      </w:r>
+    </w:p>
+    <w:p>
+      <w:pPr>
+        <w:pStyle w:val="Normal"/>
+        <w:bidi w:val="0"/>
+        <w:spacing w:lineRule="auto" w:line="360"/>
+        <w:jc w:val="left"/>
+        <w:rPr>
+          <w:rFonts w:ascii="Liberation Sans" w:hAnsi="Liberation Sans"/>
+          <w:b w:val="false"/>
+          <w:b w:val="false"/>
+          <w:bCs w:val="false"/>
+          <w:sz w:val="22"/>
+          <w:szCs w:val="22"/>
+          <w:u w:val="none"/>
+          <w:lang w:val="en-GB"/>
+        </w:rPr>
+      </w:pPr>
+      <w:r>
+        <w:rPr>
+          <w:rFonts w:ascii="Liberation Sans" w:hAnsi="Liberation Sans"/>
+          <w:b w:val="false"/>
+          <w:bCs w:val="false"/>
+          <w:sz w:val="22"/>
+          <w:szCs w:val="22"/>
+          <w:u w:val="none"/>
+          <w:lang w:val="en-GB"/>
+        </w:rPr>
+        <w:t xml:space="preserve">Consider a single isolated charge. The Gaussian surface for this point charge is an imaginary sphere of radius </w:t>
+      </w:r>
+      <w:r>
+        <w:rPr/>
       </w:r>
       <m:oMath xmlns:m="http://schemas.openxmlformats.org/officeDocument/2006/math">
         <m:r>
@@ -11613,42 +11013,10 @@
           <w:u w:val="none"/>
           <w:lang w:val="en-GB"/>
         </w:rPr>
-        <w:t xml:space="preserve"> cent</w:t>
-      </w:r>
-      <w:r>
-        <w:rPr>
-          <w:rFonts w:ascii="Liberation Sans" w:hAnsi="Liberation Sans"/>
-          <w:b w:val="false"/>
-          <w:bCs w:val="false"/>
-          <w:sz w:val="22"/>
-          <w:szCs w:val="22"/>
-          <w:u w:val="none"/>
-          <w:lang w:val="en-GB"/>
-        </w:rPr>
-        <w:t>r</w:t>
-      </w:r>
-      <w:r>
-        <w:rPr>
-          <w:rFonts w:ascii="Liberation Sans" w:hAnsi="Liberation Sans"/>
-          <w:b w:val="false"/>
-          <w:bCs w:val="false"/>
-          <w:sz w:val="22"/>
-          <w:szCs w:val="22"/>
-          <w:u w:val="none"/>
-          <w:lang w:val="en-GB"/>
-        </w:rPr>
-        <w:t xml:space="preserve">ed on the charge. Since the imaginary sphere is symmetrical about the charge at its centre, we know that E must have the same magnitude at any point on the surface and that E points radially outward parallel to </w:t>
-      </w:r>
-      <w:r>
-        <w:rPr>
-          <w:rFonts w:ascii="Liberation Sans" w:hAnsi="Liberation Sans"/>
-          <w:b w:val="false"/>
-          <w:bCs w:val="false"/>
-          <w:sz w:val="22"/>
-          <w:szCs w:val="22"/>
-          <w:u w:val="none"/>
-          <w:lang w:val="en-GB"/>
-        </w:rPr>
+        <w:t xml:space="preserve"> centred on the charge. Since the imaginary sphere is symmetrical about the charge at its centre, we know that E must have the same magnitude at any point on the surface and that E points radially outward parallel to </w:t>
+      </w:r>
+      <w:r>
+        <w:rPr/>
       </w:r>
       <m:oMath xmlns:m="http://schemas.openxmlformats.org/officeDocument/2006/math">
         <m:r>
@@ -11730,15 +11098,7 @@
         <w:t xml:space="preserve">Note that the surface area of a sphere of radius r is </w:t>
       </w:r>
       <w:r>
-        <w:rPr>
-          <w:rFonts w:ascii="Liberation Sans" w:hAnsi="Liberation Sans"/>
-          <w:b w:val="false"/>
-          <w:bCs w:val="false"/>
-          <w:sz w:val="22"/>
-          <w:szCs w:val="22"/>
-          <w:u w:val="none"/>
-          <w:lang w:val="en-GB"/>
-        </w:rPr>
+        <w:rPr/>
       </w:r>
       <m:oMath xmlns:m="http://schemas.openxmlformats.org/officeDocument/2006/math">
         <m:r>
@@ -11782,60 +11142,28 @@
           <w:u w:val="none"/>
           <w:lang w:val="en-GB"/>
         </w:rPr>
-        <w:t xml:space="preserve"> and the magnitude of E is the same at all points on the </w:t>
-      </w:r>
-      <w:r>
-        <w:rPr>
-          <w:rFonts w:ascii="Liberation Sans" w:hAnsi="Liberation Sans"/>
-          <w:b w:val="false"/>
-          <w:bCs w:val="false"/>
-          <w:sz w:val="22"/>
-          <w:szCs w:val="22"/>
-          <w:u w:val="none"/>
-          <w:lang w:val="en-GB"/>
-        </w:rPr>
-        <w:t>G</w:t>
-      </w:r>
-      <w:r>
-        <w:rPr>
-          <w:rFonts w:ascii="Liberation Sans" w:hAnsi="Liberation Sans"/>
-          <w:b w:val="false"/>
-          <w:bCs w:val="false"/>
-          <w:sz w:val="22"/>
-          <w:szCs w:val="22"/>
-          <w:u w:val="none"/>
-          <w:lang w:val="en-GB"/>
-        </w:rPr>
-        <w:t>aussian spherical surface.</w:t>
-      </w:r>
-    </w:p>
-    <w:p>
-      <w:pPr>
-        <w:pStyle w:val="Normal"/>
-        <w:bidi w:val="0"/>
-        <w:spacing w:lineRule="auto" w:line="360"/>
-        <w:jc w:val="left"/>
-        <w:rPr>
-          <w:rFonts w:ascii="Liberation Sans" w:hAnsi="Liberation Sans"/>
-          <w:b w:val="false"/>
-          <w:b w:val="false"/>
-          <w:bCs w:val="false"/>
-          <w:sz w:val="22"/>
-          <w:szCs w:val="22"/>
-          <w:u w:val="none"/>
-          <w:lang w:val="en-GB"/>
-        </w:rPr>
-      </w:pPr>
-      <w:r>
-        <w:rPr>
-          <w:rFonts w:ascii="Liberation Sans" w:hAnsi="Liberation Sans"/>
-          <w:b w:val="false"/>
-          <w:bCs w:val="false"/>
-          <w:sz w:val="22"/>
-          <w:szCs w:val="22"/>
-          <w:u w:val="none"/>
-          <w:lang w:val="en-GB"/>
-        </w:rPr>
+        <w:t xml:space="preserve"> and the magnitude of E is the same at all points on the Gaussian spherical surface.</w:t>
+      </w:r>
+    </w:p>
+    <w:p>
+      <w:pPr>
+        <w:pStyle w:val="Normal"/>
+        <w:bidi w:val="0"/>
+        <w:spacing w:lineRule="auto" w:line="360"/>
+        <w:jc w:val="left"/>
+        <w:rPr>
+          <w:rFonts w:ascii="Liberation Sans" w:hAnsi="Liberation Sans"/>
+          <w:b w:val="false"/>
+          <w:b w:val="false"/>
+          <w:bCs w:val="false"/>
+          <w:sz w:val="22"/>
+          <w:szCs w:val="22"/>
+          <w:u w:val="none"/>
+          <w:lang w:val="en-GB"/>
+        </w:rPr>
+      </w:pPr>
+      <w:r>
+        <w:rPr/>
       </w:r>
       <m:oMathPara xmlns:m="http://schemas.openxmlformats.org/officeDocument/2006/math">
         <m:oMathParaPr>
@@ -11966,15 +11294,7 @@
         </w:rPr>
       </w:pPr>
       <w:r>
-        <w:rPr>
-          <w:rFonts w:ascii="Liberation Sans" w:hAnsi="Liberation Sans"/>
-          <w:b w:val="false"/>
-          <w:bCs w:val="false"/>
-          <w:sz w:val="22"/>
-          <w:szCs w:val="22"/>
-          <w:u w:val="none"/>
-          <w:lang w:val="en-GB"/>
-        </w:rPr>
+        <w:rPr/>
       </w:r>
       <m:oMathPara xmlns:m="http://schemas.openxmlformats.org/officeDocument/2006/math">
         <m:oMathParaPr>
@@ -12104,15 +11424,7 @@
         </w:rPr>
       </w:pPr>
       <w:r>
-        <w:rPr>
-          <w:rFonts w:ascii="Liberation Sans" w:hAnsi="Liberation Sans"/>
-          <w:b w:val="false"/>
-          <w:bCs w:val="false"/>
-          <w:sz w:val="22"/>
-          <w:szCs w:val="22"/>
-          <w:u w:val="none"/>
-          <w:lang w:val="en-GB"/>
-        </w:rPr>
+        <w:rPr/>
       </w:r>
       <m:oMathPara xmlns:m="http://schemas.openxmlformats.org/officeDocument/2006/math">
         <m:oMathParaPr>
@@ -12390,13 +11702,7 @@
       </w:pPr>
       <w:r>
         <w:rPr>
-          <w:rFonts w:ascii="Liberation Sans" w:hAnsi="Liberation Sans"/>
-          <w:b w:val="false"/>
-          <w:bCs w:val="false"/>
-          <w:sz w:val="22"/>
-          <w:szCs w:val="22"/>
-          <w:u w:val="none"/>
-          <w:lang w:val="en-GB"/>
+          <w:rFonts w:eastAsia="宋体"/>
         </w:rPr>
       </w:r>
     </w:p>
@@ -12490,15 +11796,7 @@
         <w:t xml:space="preserve">The net flux through any closed surface surrounding a point charge q is given by </w:t>
       </w:r>
       <w:r>
-        <w:rPr>
-          <w:rFonts w:ascii="Liberation Sans" w:hAnsi="Liberation Sans"/>
-          <w:b w:val="false"/>
-          <w:bCs w:val="false"/>
-          <w:sz w:val="22"/>
-          <w:szCs w:val="22"/>
-          <w:u w:val="none"/>
-          <w:lang w:val="en-GB"/>
-        </w:rPr>
+        <w:rPr/>
       </w:r>
       <m:oMath xmlns:m="http://schemas.openxmlformats.org/officeDocument/2006/math">
         <m:f>
@@ -12860,8 +12158,26 @@
           <w:u w:val="none"/>
           <w:lang w:val="en-GB"/>
         </w:rPr>
-        <w:t xml:space="preserve">This can be defined as the work done in moving a unit charge from infinity to the point in consideration. </w:t>
-      </w:r>
+        <w:t>This can be defined as the work done in moving a unit charge from infinity to the point in consideration. It can therefore also be defined as the work per unit charge.</w:t>
+      </w:r>
+    </w:p>
+    <w:p>
+      <w:pPr>
+        <w:pStyle w:val="Normal"/>
+        <w:bidi w:val="0"/>
+        <w:spacing w:lineRule="auto" w:line="360"/>
+        <w:jc w:val="left"/>
+        <w:rPr>
+          <w:rFonts w:ascii="Liberation Sans" w:hAnsi="Liberation Sans"/>
+          <w:b w:val="false"/>
+          <w:b w:val="false"/>
+          <w:bCs w:val="false"/>
+          <w:sz w:val="22"/>
+          <w:szCs w:val="22"/>
+          <w:u w:val="none"/>
+          <w:lang w:val="en-GB"/>
+        </w:rPr>
+      </w:pPr>
       <w:r>
         <w:rPr>
           <w:rFonts w:eastAsia="宋体" w:ascii="Liberation Sans" w:hAnsi="Liberation Sans"/>
@@ -12872,7 +12188,7 @@
           <w:u w:val="none"/>
           <w:lang w:val="en-GB"/>
         </w:rPr>
-        <w:t>It can therefore also be defined as the work per unit charge.</w:t>
+        <w:t xml:space="preserve">A test charge q, placed in an electric field E will experience a force. When the test charge is moved in the field by some external agent, the work done by the field on the charge is equal to the negative work done by the the external agent causing the displacement. </w:t>
       </w:r>
     </w:p>
     <w:p>
@@ -12902,36 +12218,6 @@
           <w:u w:val="none"/>
           <w:lang w:val="en-GB"/>
         </w:rPr>
-        <w:t xml:space="preserve">A test charge q, placed in an electric field E will experience a force. When the test charge is moved in the field by some external agent, the work done by the field on the charge is equal to the negative work done by the the external agent causing the displacement. </w:t>
-      </w:r>
-    </w:p>
-    <w:p>
-      <w:pPr>
-        <w:pStyle w:val="Normal"/>
-        <w:bidi w:val="0"/>
-        <w:spacing w:lineRule="auto" w:line="360"/>
-        <w:jc w:val="left"/>
-        <w:rPr>
-          <w:rFonts w:ascii="Liberation Sans" w:hAnsi="Liberation Sans"/>
-          <w:b w:val="false"/>
-          <w:b w:val="false"/>
-          <w:bCs w:val="false"/>
-          <w:sz w:val="22"/>
-          <w:szCs w:val="22"/>
-          <w:u w:val="none"/>
-          <w:lang w:val="en-GB"/>
-        </w:rPr>
-      </w:pPr>
-      <w:r>
-        <w:rPr>
-          <w:rFonts w:eastAsia="宋体" w:ascii="Liberation Sans" w:hAnsi="Liberation Sans"/>
-          <w:b w:val="false"/>
-          <w:bCs w:val="false"/>
-          <w:sz w:val="22"/>
-          <w:szCs w:val="22"/>
-          <w:u w:val="none"/>
-          <w:lang w:val="en-GB"/>
-        </w:rPr>
         <w:t>The work done by the external agent in moving the test charge q, from point A to point B along an arbitrary path in an electric field is therefore given as</w:t>
       </w:r>
     </w:p>
@@ -12953,15 +12239,7 @@
         </w:rPr>
       </w:pPr>
       <w:r>
-        <w:rPr>
-          <w:rFonts w:ascii="Liberation Sans" w:hAnsi="Liberation Sans"/>
-          <w:b w:val="false"/>
-          <w:bCs w:val="false"/>
-          <w:sz w:val="22"/>
-          <w:szCs w:val="22"/>
-          <w:u w:val="none"/>
-          <w:lang w:val="en-GB"/>
-        </w:rPr>
+        <w:rPr/>
       </w:r>
       <m:oMathPara xmlns:m="http://schemas.openxmlformats.org/officeDocument/2006/math">
         <m:oMathParaPr>
@@ -13116,15 +12394,7 @@
         </w:rPr>
       </w:pPr>
       <w:r>
-        <w:rPr>
-          <w:rFonts w:ascii="Liberation Sans" w:hAnsi="Liberation Sans"/>
-          <w:b w:val="false"/>
-          <w:bCs w:val="false"/>
-          <w:sz w:val="22"/>
-          <w:szCs w:val="22"/>
-          <w:u w:val="none"/>
-          <w:lang w:val="en-GB"/>
-        </w:rPr>
+        <w:rPr/>
       </w:r>
       <m:oMathPara xmlns:m="http://schemas.openxmlformats.org/officeDocument/2006/math">
         <m:oMathParaPr>
@@ -13338,15 +12608,7 @@
         <w:t>Work done by the electric field:</w:t>
       </w:r>
       <w:r>
-        <w:rPr>
-          <w:rFonts w:ascii="Liberation Sans" w:hAnsi="Liberation Sans"/>
-          <w:b w:val="false"/>
-          <w:bCs w:val="false"/>
-          <w:sz w:val="22"/>
-          <w:szCs w:val="22"/>
-          <w:u w:val="none"/>
-          <w:lang w:val="en-GB"/>
-        </w:rPr>
+        <w:rPr/>
       </w:r>
       <m:oMath xmlns:m="http://schemas.openxmlformats.org/officeDocument/2006/math">
         <m:r>
@@ -13425,15 +12687,7 @@
         </w:rPr>
       </w:pPr>
       <w:r>
-        <w:rPr>
-          <w:rFonts w:ascii="Liberation Sans" w:hAnsi="Liberation Sans"/>
-          <w:b w:val="false"/>
-          <w:bCs w:val="false"/>
-          <w:sz w:val="22"/>
-          <w:szCs w:val="22"/>
-          <w:u w:val="none"/>
-          <w:lang w:val="en-GB"/>
-        </w:rPr>
+        <w:rPr/>
       </w:r>
       <m:oMathPara xmlns:m="http://schemas.openxmlformats.org/officeDocument/2006/math">
         <m:oMathParaPr>
@@ -13561,15 +12815,7 @@
         </w:rPr>
       </w:pPr>
       <w:r>
-        <w:rPr>
-          <w:rFonts w:ascii="Liberation Sans" w:hAnsi="Liberation Sans"/>
-          <w:b w:val="false"/>
-          <w:bCs w:val="false"/>
-          <w:sz w:val="22"/>
-          <w:szCs w:val="22"/>
-          <w:u w:val="none"/>
-          <w:lang w:val="en-GB"/>
-        </w:rPr>
+        <w:rPr/>
       </w:r>
       <m:oMathPara xmlns:m="http://schemas.openxmlformats.org/officeDocument/2006/math">
         <m:oMathParaPr>
@@ -13736,15 +12982,7 @@
         </w:rPr>
       </w:pPr>
       <w:r>
-        <w:rPr>
-          <w:rFonts w:eastAsia="宋体" w:ascii="Liberation Sans" w:hAnsi="Liberation Sans"/>
-          <w:b w:val="false"/>
-          <w:bCs w:val="false"/>
-          <w:sz w:val="22"/>
-          <w:szCs w:val="22"/>
-          <w:u w:val="none"/>
-          <w:lang w:val="en-GB"/>
-        </w:rPr>
+        <w:rPr/>
       </w:r>
       <m:oMathPara xmlns:m="http://schemas.openxmlformats.org/officeDocument/2006/math">
         <m:oMathParaPr>
@@ -13808,15 +13046,7 @@
         <w:t xml:space="preserve">Change in potential energy </w:t>
       </w:r>
       <w:r>
-        <w:rPr>
-          <w:rFonts w:ascii="Liberation Sans" w:hAnsi="Liberation Sans"/>
-          <w:b w:val="false"/>
-          <w:bCs w:val="false"/>
-          <w:sz w:val="22"/>
-          <w:szCs w:val="22"/>
-          <w:u w:val="none"/>
-          <w:lang w:val="en-GB"/>
-        </w:rPr>
+        <w:rPr/>
       </w:r>
       <m:oMath xmlns:m="http://schemas.openxmlformats.org/officeDocument/2006/math">
         <m:r>
@@ -13845,15 +13075,7 @@
         <w:t xml:space="preserve"> is equal to the work done on the particle by the electric field through a potential difference </w:t>
       </w:r>
       <w:r>
-        <w:rPr>
-          <w:rFonts w:ascii="Liberation Sans" w:hAnsi="Liberation Sans"/>
-          <w:b w:val="false"/>
-          <w:bCs w:val="false"/>
-          <w:sz w:val="22"/>
-          <w:szCs w:val="22"/>
-          <w:u w:val="none"/>
-          <w:lang w:val="en-GB"/>
-        </w:rPr>
+        <w:rPr/>
       </w:r>
       <m:oMath xmlns:m="http://schemas.openxmlformats.org/officeDocument/2006/math">
         <m:sSub>
@@ -13944,15 +13166,7 @@
         </w:rPr>
       </w:pPr>
       <w:r>
-        <w:rPr>
-          <w:rFonts w:ascii="Liberation Sans" w:hAnsi="Liberation Sans"/>
-          <w:b w:val="false"/>
-          <w:bCs w:val="false"/>
-          <w:sz w:val="22"/>
-          <w:szCs w:val="22"/>
-          <w:u w:val="none"/>
-          <w:lang w:val="en-GB"/>
-        </w:rPr>
+        <w:rPr/>
       </w:r>
       <m:oMathPara xmlns:m="http://schemas.openxmlformats.org/officeDocument/2006/math">
         <m:oMathParaPr>
@@ -13998,15 +13212,7 @@
         </w:rPr>
       </w:pPr>
       <w:r>
-        <w:rPr>
-          <w:rFonts w:ascii="Liberation Sans" w:hAnsi="Liberation Sans"/>
-          <w:b w:val="false"/>
-          <w:bCs w:val="false"/>
-          <w:sz w:val="22"/>
-          <w:szCs w:val="22"/>
-          <w:u w:val="none"/>
-          <w:lang w:val="en-GB"/>
-        </w:rPr>
+        <w:rPr/>
       </w:r>
       <m:oMathPara xmlns:m="http://schemas.openxmlformats.org/officeDocument/2006/math">
         <m:oMathParaPr>
@@ -14150,15 +13356,7 @@
         </w:rPr>
       </w:pPr>
       <w:r>
-        <w:rPr>
-          <w:rFonts w:ascii="Liberation Sans" w:hAnsi="Liberation Sans"/>
-          <w:b w:val="false"/>
-          <w:bCs w:val="false"/>
-          <w:sz w:val="22"/>
-          <w:szCs w:val="22"/>
-          <w:u w:val="none"/>
-          <w:lang w:val="en-GB"/>
-        </w:rPr>
+        <w:rPr/>
       </w:r>
       <m:oMathPara xmlns:m="http://schemas.openxmlformats.org/officeDocument/2006/math">
         <m:oMathParaPr>
@@ -14385,15 +13583,7 @@
         <w:t xml:space="preserve">Therefore </w:t>
       </w:r>
       <w:r>
-        <w:rPr>
-          <w:rFonts w:ascii="Liberation Sans" w:hAnsi="Liberation Sans"/>
-          <w:b w:val="false"/>
-          <w:bCs w:val="false"/>
-          <w:sz w:val="22"/>
-          <w:szCs w:val="22"/>
-          <w:u w:val="none"/>
-          <w:lang w:val="en-GB"/>
-        </w:rPr>
+        <w:rPr/>
       </w:r>
       <m:oMath xmlns:m="http://schemas.openxmlformats.org/officeDocument/2006/math">
         <m:r>
@@ -14446,15 +13636,7 @@
         </w:rPr>
       </w:pPr>
       <w:r>
-        <w:rPr>
-          <w:rFonts w:ascii="Liberation Sans" w:hAnsi="Liberation Sans"/>
-          <w:b w:val="false"/>
-          <w:bCs w:val="false"/>
-          <w:sz w:val="22"/>
-          <w:szCs w:val="22"/>
-          <w:u w:val="none"/>
-          <w:lang w:val="en-GB"/>
-        </w:rPr>
+        <w:rPr/>
       </w:r>
       <m:oMathPara xmlns:m="http://schemas.openxmlformats.org/officeDocument/2006/math">
         <m:oMathParaPr>
@@ -14615,15 +13797,7 @@
         </w:rPr>
       </w:pPr>
       <w:r>
-        <w:rPr>
-          <w:rFonts w:ascii="Liberation Sans" w:hAnsi="Liberation Sans"/>
-          <w:b w:val="false"/>
-          <w:bCs w:val="false"/>
-          <w:sz w:val="22"/>
-          <w:szCs w:val="22"/>
-          <w:u w:val="none"/>
-          <w:lang w:val="en-GB"/>
-        </w:rPr>
+        <w:rPr/>
       </w:r>
       <m:oMathPara xmlns:m="http://schemas.openxmlformats.org/officeDocument/2006/math">
         <m:oMathParaPr>
@@ -14871,15 +14045,7 @@
         </w:rPr>
       </w:pPr>
       <w:r>
-        <w:rPr>
-          <w:rFonts w:ascii="Liberation Sans" w:hAnsi="Liberation Sans"/>
-          <w:b w:val="false"/>
-          <w:bCs w:val="false"/>
-          <w:sz w:val="22"/>
-          <w:szCs w:val="22"/>
-          <w:u w:val="none"/>
-          <w:lang w:val="en-GB"/>
-        </w:rPr>
+        <w:rPr/>
       </w:r>
       <m:oMathPara xmlns:m="http://schemas.openxmlformats.org/officeDocument/2006/math">
         <m:oMathParaPr>
@@ -14992,15 +14158,7 @@
         </w:rPr>
       </w:pPr>
       <w:r>
-        <w:rPr>
-          <w:rFonts w:ascii="Liberation Sans" w:hAnsi="Liberation Sans"/>
-          <w:b w:val="false"/>
-          <w:bCs w:val="false"/>
-          <w:sz w:val="22"/>
-          <w:szCs w:val="22"/>
-          <w:u w:val="none"/>
-          <w:lang w:val="en-GB"/>
-        </w:rPr>
+        <w:rPr/>
       </w:r>
       <m:oMathPara xmlns:m="http://schemas.openxmlformats.org/officeDocument/2006/math">
         <m:oMathParaPr>
@@ -15408,16 +14566,7 @@
         <w:t xml:space="preserve">The potential difference between two points A and B in a field created by a point charge depends only on the radial coordinates </w:t>
       </w:r>
       <w:r>
-        <w:rPr>
-          <w:rFonts w:ascii="Liberation Sans" w:hAnsi="Liberation Sans"/>
-          <w:b w:val="false"/>
-          <w:bCs w:val="false"/>
-          <w:i w:val="false"/>
-          <w:sz w:val="22"/>
-          <w:szCs w:val="22"/>
-          <w:u w:val="none"/>
-          <w:lang w:val="en-GB"/>
-        </w:rPr>
+        <w:rPr/>
       </w:r>
       <m:oMath xmlns:m="http://schemas.openxmlformats.org/officeDocument/2006/math">
         <m:sSub>
@@ -15453,16 +14602,7 @@
         <w:t xml:space="preserve"> and </w:t>
       </w:r>
       <w:r>
-        <w:rPr>
-          <w:rFonts w:ascii="Liberation Sans" w:hAnsi="Liberation Sans"/>
-          <w:b w:val="false"/>
-          <w:bCs w:val="false"/>
-          <w:i w:val="false"/>
-          <w:sz w:val="22"/>
-          <w:szCs w:val="22"/>
-          <w:u w:val="none"/>
-          <w:lang w:val="en-GB"/>
-        </w:rPr>
+        <w:rPr/>
       </w:r>
       <m:oMath xmlns:m="http://schemas.openxmlformats.org/officeDocument/2006/math">
         <m:sSub>
@@ -15498,15 +14638,7 @@
         <w:t xml:space="preserve"> of the points. It is a convention to choose the reference of electric potential to be zero at </w:t>
       </w:r>
       <w:r>
-        <w:rPr>
-          <w:rFonts w:ascii="Liberation Sans" w:hAnsi="Liberation Sans"/>
-          <w:b w:val="false"/>
-          <w:bCs w:val="false"/>
-          <w:sz w:val="22"/>
-          <w:szCs w:val="22"/>
-          <w:u w:val="none"/>
-          <w:lang w:val="en-GB"/>
-        </w:rPr>
+        <w:rPr/>
       </w:r>
       <m:oMath xmlns:m="http://schemas.openxmlformats.org/officeDocument/2006/math">
         <m:sSub>
@@ -15572,15 +14704,7 @@
         </w:rPr>
       </w:pPr>
       <w:r>
-        <w:rPr>
-          <w:rFonts w:ascii="Liberation Sans" w:hAnsi="Liberation Sans"/>
-          <w:b w:val="false"/>
-          <w:bCs w:val="false"/>
-          <w:sz w:val="22"/>
-          <w:szCs w:val="22"/>
-          <w:u w:val="none"/>
-          <w:lang w:val="en-GB"/>
-        </w:rPr>
+        <w:rPr/>
       </w:r>
       <m:oMathPara xmlns:m="http://schemas.openxmlformats.org/officeDocument/2006/math">
         <m:oMathParaPr>
@@ -15672,62 +14796,28 @@
           <w:u w:val="none"/>
           <w:lang w:val="en-GB"/>
         </w:rPr>
-        <w:t>In general, for any arbitrary point, the ele</w:t>
-      </w:r>
-      <w:r>
-        <w:rPr>
-          <w:rFonts w:ascii="Liberation Sans" w:hAnsi="Liberation Sans"/>
-          <w:b w:val="false"/>
-          <w:bCs w:val="false"/>
-          <w:i w:val="false"/>
-          <w:sz w:val="22"/>
-          <w:szCs w:val="22"/>
-          <w:u w:val="none"/>
-          <w:lang w:val="en-GB"/>
-        </w:rPr>
-        <w:t>c</w:t>
-      </w:r>
-      <w:r>
-        <w:rPr>
-          <w:rFonts w:ascii="Liberation Sans" w:hAnsi="Liberation Sans"/>
-          <w:b w:val="false"/>
-          <w:bCs w:val="false"/>
-          <w:i w:val="false"/>
-          <w:sz w:val="22"/>
-          <w:szCs w:val="22"/>
-          <w:u w:val="none"/>
-          <w:lang w:val="en-GB"/>
-        </w:rPr>
-        <w:t>tric potential at r relative to infinity is given as</w:t>
-      </w:r>
-    </w:p>
-    <w:p>
-      <w:pPr>
-        <w:pStyle w:val="Normal"/>
-        <w:bidi w:val="0"/>
-        <w:spacing w:lineRule="auto" w:line="360"/>
-        <w:jc w:val="left"/>
-        <w:rPr>
-          <w:rFonts w:ascii="Liberation Sans" w:hAnsi="Liberation Sans"/>
-          <w:b w:val="false"/>
-          <w:b w:val="false"/>
-          <w:bCs w:val="false"/>
-          <w:sz w:val="22"/>
-          <w:szCs w:val="22"/>
-          <w:u w:val="none"/>
-          <w:lang w:val="en-GB"/>
-        </w:rPr>
-      </w:pPr>
-      <w:r>
-        <w:rPr>
-          <w:rFonts w:ascii="Liberation Sans" w:hAnsi="Liberation Sans"/>
-          <w:b w:val="false"/>
-          <w:bCs w:val="false"/>
-          <w:sz w:val="22"/>
-          <w:szCs w:val="22"/>
-          <w:u w:val="none"/>
-          <w:lang w:val="en-GB"/>
-        </w:rPr>
+        <w:t>In general, for any arbitrary point, the electric potential at r relative to infinity is given as</w:t>
+      </w:r>
+    </w:p>
+    <w:p>
+      <w:pPr>
+        <w:pStyle w:val="Normal"/>
+        <w:bidi w:val="0"/>
+        <w:spacing w:lineRule="auto" w:line="360"/>
+        <w:jc w:val="left"/>
+        <w:rPr>
+          <w:rFonts w:ascii="Liberation Sans" w:hAnsi="Liberation Sans"/>
+          <w:b w:val="false"/>
+          <w:b w:val="false"/>
+          <w:bCs w:val="false"/>
+          <w:sz w:val="22"/>
+          <w:szCs w:val="22"/>
+          <w:u w:val="none"/>
+          <w:lang w:val="en-GB"/>
+        </w:rPr>
+      </w:pPr>
+      <w:r>
+        <w:rPr/>
       </w:r>
       <m:oMathPara xmlns:m="http://schemas.openxmlformats.org/officeDocument/2006/math">
         <m:oMathParaPr>
@@ -15847,15 +14937,7 @@
         </w:rPr>
       </w:pPr>
       <w:r>
-        <w:rPr>
-          <w:rFonts w:ascii="Liberation Sans" w:hAnsi="Liberation Sans"/>
-          <w:b w:val="false"/>
-          <w:bCs w:val="false"/>
-          <w:sz w:val="22"/>
-          <w:szCs w:val="22"/>
-          <w:u w:val="none"/>
-          <w:lang w:val="en-GB"/>
-        </w:rPr>
+        <w:rPr/>
       </w:r>
       <m:oMathPara xmlns:m="http://schemas.openxmlformats.org/officeDocument/2006/math">
         <m:oMathParaPr>
@@ -15955,15 +15037,7 @@
         </w:rPr>
       </w:pPr>
       <w:r>
-        <w:rPr>
-          <w:rFonts w:ascii="Liberation Sans" w:hAnsi="Liberation Sans"/>
-          <w:b w:val="false"/>
-          <w:bCs w:val="false"/>
-          <w:sz w:val="22"/>
-          <w:szCs w:val="22"/>
-          <w:u w:val="none"/>
-          <w:lang w:val="en-GB"/>
-        </w:rPr>
+        <w:rPr/>
       </w:r>
       <m:oMathPara xmlns:m="http://schemas.openxmlformats.org/officeDocument/2006/math">
         <m:oMathParaPr>
@@ -16107,16 +15181,7 @@
         <w:t xml:space="preserve">Inside a sphere, no work is done because </w:t>
       </w:r>
       <w:r>
-        <w:rPr>
-          <w:rFonts w:eastAsia="宋体" w:ascii="Liberation Sans" w:hAnsi="Liberation Sans"/>
-          <w:b w:val="false"/>
-          <w:bCs w:val="false"/>
-          <w:i w:val="false"/>
-          <w:sz w:val="22"/>
-          <w:szCs w:val="22"/>
-          <w:u w:val="none"/>
-          <w:lang w:val="en-GB"/>
-        </w:rPr>
+        <w:rPr/>
       </w:r>
       <m:oMath xmlns:m="http://schemas.openxmlformats.org/officeDocument/2006/math">
         <m:r>
@@ -16151,13 +15216,7 @@
       </w:pPr>
       <w:r>
         <w:rPr>
-          <w:rFonts w:ascii="Liberation Sans" w:hAnsi="Liberation Sans"/>
-          <w:b w:val="false"/>
-          <w:bCs w:val="false"/>
-          <w:sz w:val="22"/>
-          <w:szCs w:val="22"/>
-          <w:u w:val="none"/>
-          <w:lang w:val="en-GB"/>
+          <w:rFonts w:eastAsia="宋体"/>
         </w:rPr>
       </w:r>
     </w:p>
@@ -16209,15 +15268,7 @@
         </w:rPr>
       </w:pPr>
       <w:r>
-        <w:rPr>
-          <w:rFonts w:ascii="Liberation Sans" w:hAnsi="Liberation Sans"/>
-          <w:b w:val="false"/>
-          <w:bCs w:val="false"/>
-          <w:sz w:val="22"/>
-          <w:szCs w:val="22"/>
-          <w:u w:val="none"/>
-          <w:lang w:val="en-GB"/>
-        </w:rPr>
+        <w:rPr/>
       </w:r>
       <m:oMathPara xmlns:m="http://schemas.openxmlformats.org/officeDocument/2006/math">
         <m:oMathParaPr>
@@ -16263,15 +15314,7 @@
         </w:rPr>
       </w:pPr>
       <w:r>
-        <w:rPr>
-          <w:rFonts w:ascii="Liberation Sans" w:hAnsi="Liberation Sans"/>
-          <w:b w:val="false"/>
-          <w:bCs w:val="false"/>
-          <w:sz w:val="22"/>
-          <w:szCs w:val="22"/>
-          <w:u w:val="none"/>
-          <w:lang w:val="en-GB"/>
-        </w:rPr>
+        <w:rPr/>
       </w:r>
       <m:oMathPara xmlns:m="http://schemas.openxmlformats.org/officeDocument/2006/math">
         <m:oMathParaPr>
@@ -16419,15 +15462,7 @@
         </w:rPr>
       </w:pPr>
       <w:r>
-        <w:rPr>
-          <w:rFonts w:ascii="Liberation Sans" w:hAnsi="Liberation Sans"/>
-          <w:b w:val="false"/>
-          <w:bCs w:val="false"/>
-          <w:sz w:val="22"/>
-          <w:szCs w:val="22"/>
-          <w:u w:val="none"/>
-          <w:lang w:val="en-GB"/>
-        </w:rPr>
+        <w:rPr/>
       </w:r>
       <m:oMathPara xmlns:m="http://schemas.openxmlformats.org/officeDocument/2006/math">
         <m:oMathParaPr>
@@ -16473,15 +15508,7 @@
         </w:rPr>
       </w:pPr>
       <w:r>
-        <w:rPr>
-          <w:rFonts w:ascii="Liberation Sans" w:hAnsi="Liberation Sans"/>
-          <w:b w:val="false"/>
-          <w:bCs w:val="false"/>
-          <w:sz w:val="22"/>
-          <w:szCs w:val="22"/>
-          <w:u w:val="none"/>
-          <w:lang w:val="en-GB"/>
-        </w:rPr>
+        <w:rPr/>
       </w:r>
       <m:oMathPara xmlns:m="http://schemas.openxmlformats.org/officeDocument/2006/math">
         <m:oMathParaPr>
@@ -16611,15 +15638,7 @@
         </w:rPr>
       </w:pPr>
       <w:r>
-        <w:rPr>
-          <w:rFonts w:ascii="Liberation Sans" w:hAnsi="Liberation Sans"/>
-          <w:b w:val="false"/>
-          <w:bCs w:val="false"/>
-          <w:sz w:val="22"/>
-          <w:szCs w:val="22"/>
-          <w:u w:val="none"/>
-          <w:lang w:val="en-GB"/>
-        </w:rPr>
+        <w:rPr/>
       </w:r>
       <m:oMathPara xmlns:m="http://schemas.openxmlformats.org/officeDocument/2006/math">
         <m:oMathParaPr>
@@ -16755,15 +15774,7 @@
         </w:rPr>
       </w:pPr>
       <w:r>
-        <w:rPr>
-          <w:rFonts w:ascii="Liberation Sans" w:hAnsi="Liberation Sans"/>
-          <w:b w:val="false"/>
-          <w:bCs w:val="false"/>
-          <w:sz w:val="22"/>
-          <w:szCs w:val="22"/>
-          <w:u w:val="none"/>
-          <w:lang w:val="en-GB"/>
-        </w:rPr>
+        <w:rPr/>
       </w:r>
       <m:oMathPara xmlns:m="http://schemas.openxmlformats.org/officeDocument/2006/math">
         <m:oMathParaPr>
@@ -16820,15 +15831,7 @@
         </w:rPr>
       </w:pPr>
       <w:r>
-        <w:rPr>
-          <w:rFonts w:ascii="Liberation Sans" w:hAnsi="Liberation Sans"/>
-          <w:b w:val="false"/>
-          <w:bCs w:val="false"/>
-          <w:sz w:val="22"/>
-          <w:szCs w:val="22"/>
-          <w:u w:val="none"/>
-          <w:lang w:val="en-GB"/>
-        </w:rPr>
+        <w:rPr/>
       </w:r>
       <m:oMathPara xmlns:m="http://schemas.openxmlformats.org/officeDocument/2006/math">
         <m:oMathParaPr>
@@ -16904,15 +15907,7 @@
         </w:rPr>
       </w:pPr>
       <w:r>
-        <w:rPr>
-          <w:rFonts w:ascii="Liberation Sans" w:hAnsi="Liberation Sans"/>
-          <w:b w:val="false"/>
-          <w:bCs w:val="false"/>
-          <w:sz w:val="22"/>
-          <w:szCs w:val="22"/>
-          <w:u w:val="none"/>
-          <w:lang w:val="en-GB"/>
-        </w:rPr>
+        <w:rPr/>
       </w:r>
       <m:oMathPara xmlns:m="http://schemas.openxmlformats.org/officeDocument/2006/math">
         <m:oMathParaPr>
@@ -17000,15 +15995,7 @@
         </w:rPr>
       </w:pPr>
       <w:r>
-        <w:rPr>
-          <w:rFonts w:ascii="Liberation Sans" w:hAnsi="Liberation Sans"/>
-          <w:b w:val="false"/>
-          <w:bCs w:val="false"/>
-          <w:sz w:val="22"/>
-          <w:szCs w:val="22"/>
-          <w:u w:val="none"/>
-          <w:lang w:val="en-GB"/>
-        </w:rPr>
+        <w:rPr/>
       </w:r>
       <m:oMathPara xmlns:m="http://schemas.openxmlformats.org/officeDocument/2006/math">
         <m:oMathParaPr>
@@ -17126,15 +16113,7 @@
         </w:rPr>
       </w:pPr>
       <w:r>
-        <w:rPr>
-          <w:rFonts w:ascii="Liberation Sans" w:hAnsi="Liberation Sans"/>
-          <w:b w:val="false"/>
-          <w:bCs w:val="false"/>
-          <w:sz w:val="22"/>
-          <w:szCs w:val="22"/>
-          <w:u w:val="none"/>
-          <w:lang w:val="en-GB"/>
-        </w:rPr>
+        <w:rPr/>
       </w:r>
       <m:oMathPara xmlns:m="http://schemas.openxmlformats.org/officeDocument/2006/math">
         <m:oMathParaPr>
@@ -17330,15 +16309,7 @@
         </w:rPr>
       </w:pPr>
       <w:r>
-        <w:rPr>
-          <w:rFonts w:ascii="Liberation Sans" w:hAnsi="Liberation Sans"/>
-          <w:b w:val="false"/>
-          <w:bCs w:val="false"/>
-          <w:sz w:val="22"/>
-          <w:szCs w:val="22"/>
-          <w:u w:val="none"/>
-          <w:lang w:val="en-GB"/>
-        </w:rPr>
+        <w:rPr/>
       </w:r>
       <m:oMathPara xmlns:m="http://schemas.openxmlformats.org/officeDocument/2006/math">
         <m:oMathParaPr>
@@ -17564,80 +16535,67 @@
           <w:u w:val="none"/>
           <w:lang w:val="en-GB"/>
         </w:rPr>
-        <w:t xml:space="preserve">. </w:t>
-      </w:r>
+        <w:t xml:space="preserve">. An equipotential surface is a surface or volume over which the potential is constant. The surface of a conductor is an equipotential surface. The space inside a hollow charged conductor is also an equipotential volume. </w:t>
+      </w:r>
+    </w:p>
+    <w:p>
+      <w:pPr>
+        <w:pStyle w:val="Normal"/>
+        <w:bidi w:val="0"/>
+        <w:spacing w:lineRule="auto" w:line="360"/>
+        <w:jc w:val="left"/>
+        <w:rPr>
+          <w:rFonts w:ascii="Liberation Sans" w:hAnsi="Liberation Sans"/>
+          <w:b w:val="false"/>
+          <w:b w:val="false"/>
+          <w:bCs w:val="false"/>
+          <w:sz w:val="22"/>
+          <w:szCs w:val="22"/>
+          <w:u w:val="none"/>
+          <w:lang w:val="en-GB"/>
+        </w:rPr>
+      </w:pPr>
       <w:r>
         <w:rPr>
           <w:rFonts w:eastAsia="宋体" w:ascii="Liberation Sans" w:hAnsi="Liberation Sans"/>
           <w:b w:val="false"/>
           <w:bCs w:val="false"/>
+          <w:sz w:val="22"/>
+          <w:szCs w:val="22"/>
+          <w:u w:val="none"/>
+          <w:lang w:val="en-GB"/>
+        </w:rPr>
+        <w:t>An equivalent surface is an imaginary surface on which all points have the same potential. In an equivalent surface the work done in moving a charge from one point to another is zero.</w:t>
+      </w:r>
+    </w:p>
+    <w:p>
+      <w:pPr>
+        <w:pStyle w:val="Normal"/>
+        <w:bidi w:val="0"/>
+        <w:spacing w:lineRule="auto" w:line="360"/>
+        <w:jc w:val="left"/>
+        <w:rPr>
+          <w:rFonts w:ascii="Liberation Sans" w:hAnsi="Liberation Sans"/>
+          <w:b w:val="false"/>
+          <w:b w:val="false"/>
+          <w:bCs w:val="false"/>
+          <w:sz w:val="22"/>
+          <w:szCs w:val="22"/>
+          <w:u w:val="none"/>
+          <w:lang w:val="en-GB"/>
+        </w:rPr>
+      </w:pPr>
+      <w:r>
+        <w:rPr>
+          <w:rFonts w:eastAsia="宋体" w:ascii="Liberation Sans" w:hAnsi="Liberation Sans"/>
+          <w:b w:val="false"/>
+          <w:bCs w:val="false"/>
           <w:i w:val="false"/>
           <w:sz w:val="22"/>
           <w:szCs w:val="22"/>
           <w:u w:val="none"/>
           <w:lang w:val="en-GB"/>
         </w:rPr>
-        <w:t xml:space="preserve">An equipotential surface is a surface or volume over which the potential is constant. The surface of a conductor is an equipotential surface. The space inside a hollow charged conductor is also an equipotential volume. </w:t>
-      </w:r>
-    </w:p>
-    <w:p>
-      <w:pPr>
-        <w:pStyle w:val="Normal"/>
-        <w:bidi w:val="0"/>
-        <w:spacing w:lineRule="auto" w:line="360"/>
-        <w:jc w:val="left"/>
-        <w:rPr>
-          <w:rFonts w:ascii="Liberation Sans" w:hAnsi="Liberation Sans"/>
-          <w:b w:val="false"/>
-          <w:b w:val="false"/>
-          <w:bCs w:val="false"/>
-          <w:sz w:val="22"/>
-          <w:szCs w:val="22"/>
-          <w:u w:val="none"/>
-          <w:lang w:val="en-GB"/>
-        </w:rPr>
-      </w:pPr>
-      <w:r>
-        <w:rPr>
-          <w:rFonts w:eastAsia="宋体" w:ascii="Liberation Sans" w:hAnsi="Liberation Sans"/>
-          <w:b w:val="false"/>
-          <w:bCs w:val="false"/>
-          <w:sz w:val="22"/>
-          <w:szCs w:val="22"/>
-          <w:u w:val="none"/>
-          <w:lang w:val="en-GB"/>
-        </w:rPr>
-        <w:t>An equivalent surface is an imaginary surface on which all points have the same potential. In an equivalent surface the work done in moving a charge from one point to another is zero.</w:t>
-      </w:r>
-    </w:p>
-    <w:p>
-      <w:pPr>
-        <w:pStyle w:val="Normal"/>
-        <w:bidi w:val="0"/>
-        <w:spacing w:lineRule="auto" w:line="360"/>
-        <w:jc w:val="left"/>
-        <w:rPr>
-          <w:rFonts w:ascii="Liberation Sans" w:hAnsi="Liberation Sans"/>
-          <w:b w:val="false"/>
-          <w:b w:val="false"/>
-          <w:bCs w:val="false"/>
-          <w:sz w:val="22"/>
-          <w:szCs w:val="22"/>
-          <w:u w:val="none"/>
-          <w:lang w:val="en-GB"/>
-        </w:rPr>
-      </w:pPr>
-      <w:r>
-        <w:rPr>
-          <w:rFonts w:eastAsia="宋体" w:ascii="Liberation Sans" w:hAnsi="Liberation Sans"/>
-          <w:b w:val="false"/>
-          <w:bCs w:val="false"/>
-          <w:i w:val="false"/>
-          <w:sz w:val="22"/>
-          <w:szCs w:val="22"/>
-          <w:u w:val="none"/>
-          <w:lang w:val="en-GB"/>
-        </w:rPr>
         <w:t>For equipotential surfaces</w:t>
       </w:r>
     </w:p>
@@ -17659,15 +16617,7 @@
         </w:rPr>
       </w:pPr>
       <w:r>
-        <w:rPr>
-          <w:rFonts w:ascii="Liberation Sans" w:hAnsi="Liberation Sans"/>
-          <w:b w:val="false"/>
-          <w:bCs w:val="false"/>
-          <w:sz w:val="22"/>
-          <w:szCs w:val="22"/>
-          <w:u w:val="none"/>
-          <w:lang w:val="en-GB"/>
-        </w:rPr>
+        <w:rPr/>
       </w:r>
       <m:oMath xmlns:m="http://schemas.openxmlformats.org/officeDocument/2006/math">
         <m:r>
@@ -17703,15 +16653,7 @@
         <w:t xml:space="preserve">, </w:t>
       </w:r>
       <w:r>
-        <w:rPr>
-          <w:rFonts w:ascii="Liberation Sans" w:hAnsi="Liberation Sans"/>
-          <w:b w:val="false"/>
-          <w:bCs w:val="false"/>
-          <w:sz w:val="22"/>
-          <w:szCs w:val="22"/>
-          <w:u w:val="none"/>
-          <w:lang w:val="en-GB"/>
-        </w:rPr>
+        <w:rPr/>
       </w:r>
       <m:oMath xmlns:m="http://schemas.openxmlformats.org/officeDocument/2006/math">
         <m:r>
@@ -17747,15 +16689,7 @@
         <w:t xml:space="preserve"> or </w:t>
       </w:r>
       <w:r>
-        <w:rPr>
-          <w:rFonts w:ascii="Liberation Sans" w:hAnsi="Liberation Sans"/>
-          <w:b w:val="false"/>
-          <w:bCs w:val="false"/>
-          <w:sz w:val="22"/>
-          <w:szCs w:val="22"/>
-          <w:u w:val="none"/>
-          <w:lang w:val="en-GB"/>
-        </w:rPr>
+        <w:rPr/>
       </w:r>
       <m:oMath xmlns:m="http://schemas.openxmlformats.org/officeDocument/2006/math">
         <m:r>
@@ -17797,15 +16731,7 @@
         <w:t xml:space="preserve"> where </w:t>
       </w:r>
       <w:r>
-        <w:rPr>
-          <w:rFonts w:ascii="Liberation Sans" w:hAnsi="Liberation Sans"/>
-          <w:b w:val="false"/>
-          <w:bCs w:val="false"/>
-          <w:sz w:val="22"/>
-          <w:szCs w:val="22"/>
-          <w:u w:val="none"/>
-          <w:lang w:val="en-GB"/>
-        </w:rPr>
+        <w:rPr/>
       </w:r>
       <m:oMath xmlns:m="http://schemas.openxmlformats.org/officeDocument/2006/math">
         <m:r>
@@ -17919,15 +16845,7 @@
         </w:rPr>
       </w:pPr>
       <w:r>
-        <w:rPr>
-          <w:rFonts w:ascii="Liberation Sans" w:hAnsi="Liberation Sans"/>
-          <w:b w:val="false"/>
-          <w:bCs w:val="false"/>
-          <w:sz w:val="22"/>
-          <w:szCs w:val="22"/>
-          <w:u w:val="none"/>
-          <w:lang w:val="en-GB"/>
-        </w:rPr>
+        <w:rPr/>
       </w:r>
       <m:oMathPara xmlns:m="http://schemas.openxmlformats.org/officeDocument/2006/math">
         <m:oMathParaPr>
@@ -18015,15 +16933,7 @@
         </w:rPr>
       </w:pPr>
       <w:r>
-        <w:rPr>
-          <w:rFonts w:ascii="Liberation Sans" w:hAnsi="Liberation Sans"/>
-          <w:b w:val="false"/>
-          <w:bCs w:val="false"/>
-          <w:sz w:val="22"/>
-          <w:szCs w:val="22"/>
-          <w:u w:val="none"/>
-          <w:lang w:val="en-GB"/>
-        </w:rPr>
+        <w:rPr/>
       </w:r>
       <m:oMathPara xmlns:m="http://schemas.openxmlformats.org/officeDocument/2006/math">
         <m:oMathParaPr>
@@ -18111,15 +17021,7 @@
         </w:rPr>
       </w:pPr>
       <w:r>
-        <w:rPr>
-          <w:rFonts w:ascii="Liberation Sans" w:hAnsi="Liberation Sans"/>
-          <w:b w:val="false"/>
-          <w:bCs w:val="false"/>
-          <w:sz w:val="22"/>
-          <w:szCs w:val="22"/>
-          <w:u w:val="none"/>
-          <w:lang w:val="en-GB"/>
-        </w:rPr>
+        <w:rPr/>
       </w:r>
       <m:oMathPara xmlns:m="http://schemas.openxmlformats.org/officeDocument/2006/math">
         <m:oMathParaPr>
@@ -18213,15 +17115,7 @@
         </w:rPr>
       </w:pPr>
       <w:r>
-        <w:rPr>
-          <w:rFonts w:ascii="Liberation Sans" w:hAnsi="Liberation Sans"/>
-          <w:b w:val="false"/>
-          <w:bCs w:val="false"/>
-          <w:sz w:val="22"/>
-          <w:szCs w:val="22"/>
-          <w:u w:val="none"/>
-          <w:lang w:val="en-GB"/>
-        </w:rPr>
+        <w:rPr/>
       </w:r>
       <m:oMathPara xmlns:m="http://schemas.openxmlformats.org/officeDocument/2006/math">
         <m:oMathParaPr>
@@ -18347,15 +17241,7 @@
         </w:rPr>
       </w:pPr>
       <w:r>
-        <w:rPr>
-          <w:rFonts w:ascii="Liberation Sans" w:hAnsi="Liberation Sans"/>
-          <w:b w:val="false"/>
-          <w:bCs w:val="false"/>
-          <w:sz w:val="22"/>
-          <w:szCs w:val="22"/>
-          <w:u w:val="none"/>
-          <w:lang w:val="en-GB"/>
-        </w:rPr>
+        <w:rPr/>
       </w:r>
       <m:oMathPara xmlns:m="http://schemas.openxmlformats.org/officeDocument/2006/math">
         <m:oMathParaPr>
@@ -18497,15 +17383,7 @@
         </w:rPr>
       </w:pPr>
       <w:r>
-        <w:rPr>
-          <w:rFonts w:ascii="Liberation Sans" w:hAnsi="Liberation Sans"/>
-          <w:b w:val="false"/>
-          <w:bCs w:val="false"/>
-          <w:sz w:val="22"/>
-          <w:szCs w:val="22"/>
-          <w:u w:val="none"/>
-          <w:lang w:val="en-GB"/>
-        </w:rPr>
+        <w:rPr/>
       </w:r>
       <m:oMathPara xmlns:m="http://schemas.openxmlformats.org/officeDocument/2006/math">
         <m:oMathParaPr>
@@ -19067,19 +17945,7 @@
           <w:u w:val="none"/>
           <w:lang w:val="en-GB"/>
         </w:rPr>
-        <w:t xml:space="preserve">3. </w:t>
-      </w:r>
-      <w:r>
-        <w:rPr>
-          <w:rFonts w:ascii="Liberation Sans" w:hAnsi="Liberation Sans"/>
-          <w:b w:val="false"/>
-          <w:bCs w:val="false"/>
-          <w:sz w:val="22"/>
-          <w:szCs w:val="22"/>
-          <w:u w:val="none"/>
-          <w:lang w:val="en-GB"/>
-        </w:rPr>
-        <w:t>At what distance will the repulsive force between two electrons have a magnitude of 1N</w:t>
+        <w:t>3. At what distance will the repulsive force between two electrons have a magnitude of 1N</w:t>
       </w:r>
     </w:p>
     <w:p>
@@ -19349,31 +18215,7 @@
           <w:u w:val="none"/>
           <w:lang w:val="en-GB"/>
         </w:rPr>
-        <w:t xml:space="preserve">8. </w:t>
-      </w:r>
-      <w:r>
-        <w:rPr>
-          <w:rFonts w:ascii="Liberation Sans" w:hAnsi="Liberation Sans"/>
-          <w:b w:val="false"/>
-          <w:bCs w:val="false"/>
-          <w:sz w:val="22"/>
-          <w:szCs w:val="22"/>
-          <w:u w:val="none"/>
-          <w:lang w:val="en-GB"/>
-        </w:rPr>
-        <w:t xml:space="preserve">Two charges q1 = 500uC and q2 = 100uC are located on the xy-plane at the position ri1 = 3j and r2 = 4i. </w:t>
-      </w:r>
-      <w:r>
-        <w:rPr>
-          <w:rFonts w:ascii="Liberation Sans" w:hAnsi="Liberation Sans"/>
-          <w:b w:val="false"/>
-          <w:bCs w:val="false"/>
-          <w:sz w:val="22"/>
-          <w:szCs w:val="22"/>
-          <w:u w:val="none"/>
-          <w:lang w:val="en-GB"/>
-        </w:rPr>
-        <w:t>Find the force exerted on q2. Answer: 18N</w:t>
+        <w:t>8. Two charges q1 = 500uC and q2 = 100uC are located on the xy-plane at the position ri1 = 3j and r2 = 4i. Find the force exerted on q2. Answer: 18N</w:t>
       </w:r>
     </w:p>
     <w:p>
@@ -19519,255 +18361,6 @@
     </w:sectPr>
   </w:body>
 </w:document>
-</file>
-
-<file path=word/numbering.xml><?xml version="1.0" encoding="utf-8"?>
-<w:numbering xmlns:w="http://schemas.openxmlformats.org/wordprocessingml/2006/main" xmlns:o="urn:schemas-microsoft-com:office:office" xmlns:r="http://schemas.openxmlformats.org/officeDocument/2006/relationships" xmlns:v="urn:schemas-microsoft-com:vml" xmlns:mc="http://schemas.openxmlformats.org/markup-compatibility/2006" xmlns:w14="http://schemas.microsoft.com/office/word/2010/wordml" mc:Ignorable="w14">
-  <w:abstractNum w:abstractNumId="1">
-    <w:lvl w:ilvl="0">
-      <w:start w:val="1"/>
-      <w:numFmt w:val="decimal"/>
-      <w:lvlText w:val="%1."/>
-      <w:lvlJc w:val="left"/>
-      <w:pPr>
-        <w:tabs>
-          <w:tab w:val="num" w:pos="0"/>
-        </w:tabs>
-        <w:ind w:left="720" w:hanging="360"/>
-      </w:pPr>
-      <w:rPr/>
-    </w:lvl>
-    <w:lvl w:ilvl="1">
-      <w:start w:val="1"/>
-      <w:numFmt w:val="lowerLetter"/>
-      <w:lvlText w:val="%2."/>
-      <w:lvlJc w:val="left"/>
-      <w:pPr>
-        <w:tabs>
-          <w:tab w:val="num" w:pos="0"/>
-        </w:tabs>
-        <w:ind w:left="1440" w:hanging="360"/>
-      </w:pPr>
-      <w:rPr/>
-    </w:lvl>
-    <w:lvl w:ilvl="2">
-      <w:start w:val="1"/>
-      <w:numFmt w:val="lowerRoman"/>
-      <w:lvlText w:val="%3."/>
-      <w:lvlJc w:val="right"/>
-      <w:pPr>
-        <w:tabs>
-          <w:tab w:val="num" w:pos="0"/>
-        </w:tabs>
-        <w:ind w:left="2160" w:hanging="180"/>
-      </w:pPr>
-      <w:rPr/>
-    </w:lvl>
-    <w:lvl w:ilvl="3">
-      <w:start w:val="1"/>
-      <w:numFmt w:val="decimal"/>
-      <w:lvlText w:val="%4."/>
-      <w:lvlJc w:val="left"/>
-      <w:pPr>
-        <w:tabs>
-          <w:tab w:val="num" w:pos="0"/>
-        </w:tabs>
-        <w:ind w:left="2880" w:hanging="360"/>
-      </w:pPr>
-      <w:rPr/>
-    </w:lvl>
-    <w:lvl w:ilvl="4">
-      <w:start w:val="1"/>
-      <w:numFmt w:val="lowerLetter"/>
-      <w:lvlText w:val="%5."/>
-      <w:lvlJc w:val="left"/>
-      <w:pPr>
-        <w:tabs>
-          <w:tab w:val="num" w:pos="0"/>
-        </w:tabs>
-        <w:ind w:left="3600" w:hanging="360"/>
-      </w:pPr>
-      <w:rPr/>
-    </w:lvl>
-    <w:lvl w:ilvl="5">
-      <w:start w:val="1"/>
-      <w:numFmt w:val="lowerRoman"/>
-      <w:lvlText w:val="%6."/>
-      <w:lvlJc w:val="right"/>
-      <w:pPr>
-        <w:tabs>
-          <w:tab w:val="num" w:pos="0"/>
-        </w:tabs>
-        <w:ind w:left="4320" w:hanging="180"/>
-      </w:pPr>
-      <w:rPr/>
-    </w:lvl>
-    <w:lvl w:ilvl="6">
-      <w:start w:val="1"/>
-      <w:numFmt w:val="decimal"/>
-      <w:lvlText w:val="%7."/>
-      <w:lvlJc w:val="left"/>
-      <w:pPr>
-        <w:tabs>
-          <w:tab w:val="num" w:pos="0"/>
-        </w:tabs>
-        <w:ind w:left="5040" w:hanging="360"/>
-      </w:pPr>
-      <w:rPr/>
-    </w:lvl>
-    <w:lvl w:ilvl="7">
-      <w:start w:val="1"/>
-      <w:numFmt w:val="lowerLetter"/>
-      <w:lvlText w:val="%8."/>
-      <w:lvlJc w:val="left"/>
-      <w:pPr>
-        <w:tabs>
-          <w:tab w:val="num" w:pos="0"/>
-        </w:tabs>
-        <w:ind w:left="5760" w:hanging="360"/>
-      </w:pPr>
-      <w:rPr/>
-    </w:lvl>
-    <w:lvl w:ilvl="8">
-      <w:start w:val="1"/>
-      <w:numFmt w:val="lowerRoman"/>
-      <w:lvlText w:val="%9."/>
-      <w:lvlJc w:val="right"/>
-      <w:pPr>
-        <w:tabs>
-          <w:tab w:val="num" w:pos="0"/>
-        </w:tabs>
-        <w:ind w:left="6480" w:hanging="180"/>
-      </w:pPr>
-      <w:rPr/>
-    </w:lvl>
-  </w:abstractNum>
-  <w:abstractNum w:abstractNumId="2">
-    <w:lvl w:ilvl="0">
-      <w:start w:val="1"/>
-      <w:numFmt w:val="none"/>
-      <w:suff w:val="nothing"/>
-      <w:lvlText w:val=""/>
-      <w:lvlJc w:val="left"/>
-      <w:pPr>
-        <w:tabs>
-          <w:tab w:val="num" w:pos="0"/>
-        </w:tabs>
-        <w:ind w:left="0" w:hanging="0"/>
-      </w:pPr>
-    </w:lvl>
-    <w:lvl w:ilvl="1">
-      <w:start w:val="1"/>
-      <w:numFmt w:val="none"/>
-      <w:suff w:val="nothing"/>
-      <w:lvlText w:val=""/>
-      <w:lvlJc w:val="left"/>
-      <w:pPr>
-        <w:tabs>
-          <w:tab w:val="num" w:pos="0"/>
-        </w:tabs>
-        <w:ind w:left="0" w:hanging="0"/>
-      </w:pPr>
-    </w:lvl>
-    <w:lvl w:ilvl="2">
-      <w:start w:val="1"/>
-      <w:numFmt w:val="none"/>
-      <w:suff w:val="nothing"/>
-      <w:lvlText w:val=""/>
-      <w:lvlJc w:val="left"/>
-      <w:pPr>
-        <w:tabs>
-          <w:tab w:val="num" w:pos="0"/>
-        </w:tabs>
-        <w:ind w:left="0" w:hanging="0"/>
-      </w:pPr>
-    </w:lvl>
-    <w:lvl w:ilvl="3">
-      <w:start w:val="1"/>
-      <w:numFmt w:val="none"/>
-      <w:suff w:val="nothing"/>
-      <w:lvlText w:val=""/>
-      <w:lvlJc w:val="left"/>
-      <w:pPr>
-        <w:tabs>
-          <w:tab w:val="num" w:pos="0"/>
-        </w:tabs>
-        <w:ind w:left="0" w:hanging="0"/>
-      </w:pPr>
-    </w:lvl>
-    <w:lvl w:ilvl="4">
-      <w:start w:val="1"/>
-      <w:numFmt w:val="none"/>
-      <w:suff w:val="nothing"/>
-      <w:lvlText w:val=""/>
-      <w:lvlJc w:val="left"/>
-      <w:pPr>
-        <w:tabs>
-          <w:tab w:val="num" w:pos="0"/>
-        </w:tabs>
-        <w:ind w:left="0" w:hanging="0"/>
-      </w:pPr>
-    </w:lvl>
-    <w:lvl w:ilvl="5">
-      <w:start w:val="1"/>
-      <w:numFmt w:val="none"/>
-      <w:suff w:val="nothing"/>
-      <w:lvlText w:val=""/>
-      <w:lvlJc w:val="left"/>
-      <w:pPr>
-        <w:tabs>
-          <w:tab w:val="num" w:pos="0"/>
-        </w:tabs>
-        <w:ind w:left="0" w:hanging="0"/>
-      </w:pPr>
-    </w:lvl>
-    <w:lvl w:ilvl="6">
-      <w:start w:val="1"/>
-      <w:numFmt w:val="none"/>
-      <w:suff w:val="nothing"/>
-      <w:lvlText w:val=""/>
-      <w:lvlJc w:val="left"/>
-      <w:pPr>
-        <w:tabs>
-          <w:tab w:val="num" w:pos="0"/>
-        </w:tabs>
-        <w:ind w:left="0" w:hanging="0"/>
-      </w:pPr>
-    </w:lvl>
-    <w:lvl w:ilvl="7">
-      <w:start w:val="1"/>
-      <w:numFmt w:val="none"/>
-      <w:suff w:val="nothing"/>
-      <w:lvlText w:val=""/>
-      <w:lvlJc w:val="left"/>
-      <w:pPr>
-        <w:tabs>
-          <w:tab w:val="num" w:pos="0"/>
-        </w:tabs>
-        <w:ind w:left="0" w:hanging="0"/>
-      </w:pPr>
-    </w:lvl>
-    <w:lvl w:ilvl="8">
-      <w:start w:val="1"/>
-      <w:numFmt w:val="none"/>
-      <w:suff w:val="nothing"/>
-      <w:lvlText w:val=""/>
-      <w:lvlJc w:val="left"/>
-      <w:pPr>
-        <w:tabs>
-          <w:tab w:val="num" w:pos="0"/>
-        </w:tabs>
-        <w:ind w:left="0" w:hanging="0"/>
-      </w:pPr>
-    </w:lvl>
-  </w:abstractNum>
-  <w:num w:numId="1">
-    <w:abstractNumId w:val="1"/>
-  </w:num>
-  <w:num w:numId="2">
-    <w:abstractNumId w:val="2"/>
-  </w:num>
-</w:numbering>
 </file>
 
 <file path=word/styles.xml><?xml version="1.0" encoding="utf-8"?>

</xml_diff>